<commit_message>
updates for submission completed
</commit_message>
<xml_diff>
--- a/Task1/IoT Portfolio 1 Part 1 _REED_20056066.docx
+++ b/Task1/IoT Portfolio 1 Part 1 _REED_20056066.docx
@@ -1,6 +1,6 @@
 
 <file path=word/document.xml><?xml version="1.0" encoding="utf-8"?>
-<w:document xmlns:wpc="http://schemas.microsoft.com/office/word/2010/wordprocessingCanvas" xmlns:cx="http://schemas.microsoft.com/office/drawing/2014/chartex" xmlns:cx1="http://schemas.microsoft.com/office/drawing/2015/9/8/chartex" xmlns:cx2="http://schemas.microsoft.com/office/drawing/2015/10/21/chartex" xmlns:cx3="http://schemas.microsoft.com/office/drawing/2016/5/9/chartex" xmlns:cx4="http://schemas.microsoft.com/office/drawing/2016/5/10/chartex" xmlns:cx5="http://schemas.microsoft.com/office/drawing/2016/5/11/chartex" xmlns:cx6="http://schemas.microsoft.com/office/drawing/2016/5/12/chartex" xmlns:cx7="http://schemas.microsoft.com/office/drawing/2016/5/13/chartex" xmlns:cx8="http://schemas.microsoft.com/office/drawing/2016/5/14/chartex" xmlns:mc="http://schemas.openxmlformats.org/markup-compatibility/2006" xmlns:aink="http://schemas.microsoft.com/office/drawing/2016/ink" xmlns:am3d="http://schemas.microsoft.com/office/drawing/2017/model3d" xmlns:o="urn:schemas-microsoft-com:office:office" xmlns:oel="http://schemas.microsoft.com/office/2019/extlst" xmlns:r="http://schemas.openxmlformats.org/officeDocument/2006/relationships" xmlns:m="http://schemas.openxmlformats.org/officeDocument/2006/math" xmlns:v="urn:schemas-microsoft-com:vml" xmlns:wp14="http://schemas.microsoft.com/office/word/2010/wordprocessingDrawing" xmlns:wp="http://schemas.openxmlformats.org/drawingml/2006/wordprocessingDrawing" xmlns:w10="urn:schemas-microsoft-com:office:word" xmlns:w="http://schemas.openxmlformats.org/wordprocessingml/2006/main" xmlns:w14="http://schemas.microsoft.com/office/word/2010/wordml" xmlns:w15="http://schemas.microsoft.com/office/word/2012/wordml" xmlns:w16cex="http://schemas.microsoft.com/office/word/2018/wordml/cex" xmlns:w16cid="http://schemas.microsoft.com/office/word/2016/wordml/cid" xmlns:w16="http://schemas.microsoft.com/office/word/2018/wordml" xmlns:w16sdtdh="http://schemas.microsoft.com/office/word/2020/wordml/sdtdatahash" xmlns:w16se="http://schemas.microsoft.com/office/word/2015/wordml/symex" xmlns:wpg="http://schemas.microsoft.com/office/word/2010/wordprocessingGroup" xmlns:wpi="http://schemas.microsoft.com/office/word/2010/wordprocessingInk" xmlns:wne="http://schemas.microsoft.com/office/word/2006/wordml" xmlns:wps="http://schemas.microsoft.com/office/word/2010/wordprocessingShape" mc:Ignorable="w14 w15 w16se w16cid w16 w16cex w16sdtdh wp14">
+<w:document xmlns:wpc="http://schemas.microsoft.com/office/word/2010/wordprocessingCanvas" xmlns:cx="http://schemas.microsoft.com/office/drawing/2014/chartex" xmlns:cx1="http://schemas.microsoft.com/office/drawing/2015/9/8/chartex" xmlns:cx2="http://schemas.microsoft.com/office/drawing/2015/10/21/chartex" xmlns:cx3="http://schemas.microsoft.com/office/drawing/2016/5/9/chartex" xmlns:cx4="http://schemas.microsoft.com/office/drawing/2016/5/10/chartex" xmlns:cx5="http://schemas.microsoft.com/office/drawing/2016/5/11/chartex" xmlns:cx6="http://schemas.microsoft.com/office/drawing/2016/5/12/chartex" xmlns:cx7="http://schemas.microsoft.com/office/drawing/2016/5/13/chartex" xmlns:cx8="http://schemas.microsoft.com/office/drawing/2016/5/14/chartex" xmlns:mc="http://schemas.openxmlformats.org/markup-compatibility/2006" xmlns:aink="http://schemas.microsoft.com/office/drawing/2016/ink" xmlns:am3d="http://schemas.microsoft.com/office/drawing/2017/model3d" xmlns:o="urn:schemas-microsoft-com:office:office" xmlns:r="http://schemas.openxmlformats.org/officeDocument/2006/relationships" xmlns:m="http://schemas.openxmlformats.org/officeDocument/2006/math" xmlns:v="urn:schemas-microsoft-com:vml" xmlns:wp14="http://schemas.microsoft.com/office/word/2010/wordprocessingDrawing" xmlns:wp="http://schemas.openxmlformats.org/drawingml/2006/wordprocessingDrawing" xmlns:w10="urn:schemas-microsoft-com:office:word" xmlns:w="http://schemas.openxmlformats.org/wordprocessingml/2006/main" xmlns:w14="http://schemas.microsoft.com/office/word/2010/wordml" xmlns:w15="http://schemas.microsoft.com/office/word/2012/wordml" xmlns:w16cid="http://schemas.microsoft.com/office/word/2016/wordml/cid" xmlns:w16se="http://schemas.microsoft.com/office/word/2015/wordml/symex" xmlns:wpg="http://schemas.microsoft.com/office/word/2010/wordprocessingGroup" xmlns:wpi="http://schemas.microsoft.com/office/word/2010/wordprocessingInk" xmlns:wne="http://schemas.microsoft.com/office/word/2006/wordml" xmlns:wps="http://schemas.microsoft.com/office/word/2010/wordprocessingShape" mc:Ignorable="w14 w15 w16se w16cid wp14">
   <w:body>
     <w:tbl>
       <w:tblPr>
@@ -572,16 +572,15 @@
               <w:rPr>
                 <w:rStyle w:val="Hyperlink"/>
                 <w:color w:val="173A5A" w:themeColor="hyperlink" w:themeShade="80"/>
-                <w14:textFill>
-                  <w14:solidFill>
-                    <w14:schemeClr w14:val="hlink">
-                      <w14:lumMod w14:val="50000"/>
-                      <w14:lumMod w14:val="50000"/>
-                    </w14:schemeClr>
-                  </w14:solidFill>
-                </w14:textFill>
-              </w:rPr>
-              <w:t>01 Identify Goal(s)</w:t>
+              </w:rPr>
+              <w:t xml:space="preserve">01 </w:t>
+            </w:r>
+            <w:r>
+              <w:rPr>
+                <w:rStyle w:val="Hyperlink"/>
+                <w:color w:val="173A5A" w:themeColor="hyperlink" w:themeShade="80"/>
+              </w:rPr>
+              <w:t>Client Business Domain</w:t>
             </w:r>
             <w:r>
               <w:rPr>
@@ -593,36 +592,7 @@
               <w:rPr>
                 <w:webHidden/>
               </w:rPr>
-              <w:fldChar w:fldCharType="begin"/>
-            </w:r>
-            <w:r>
-              <w:rPr>
-                <w:webHidden/>
-              </w:rPr>
-              <w:instrText xml:space="preserve"> PAGEREF _Toc79321781 \h </w:instrText>
-            </w:r>
-            <w:r>
-              <w:rPr>
-                <w:webHidden/>
-              </w:rPr>
-            </w:r>
-            <w:r>
-              <w:rPr>
-                <w:webHidden/>
-              </w:rPr>
-              <w:fldChar w:fldCharType="separate"/>
-            </w:r>
-            <w:r>
-              <w:rPr>
-                <w:webHidden/>
-              </w:rPr>
               <w:t>3</w:t>
-            </w:r>
-            <w:r>
-              <w:rPr>
-                <w:webHidden/>
-              </w:rPr>
-              <w:fldChar w:fldCharType="end"/>
             </w:r>
           </w:hyperlink>
         </w:p>
@@ -649,16 +619,15 @@
               <w:rPr>
                 <w:rStyle w:val="Hyperlink"/>
                 <w:color w:val="173A5A" w:themeColor="hyperlink" w:themeShade="80"/>
-                <w14:textFill>
-                  <w14:solidFill>
-                    <w14:schemeClr w14:val="hlink">
-                      <w14:lumMod w14:val="50000"/>
-                      <w14:lumMod w14:val="50000"/>
-                    </w14:schemeClr>
-                  </w14:solidFill>
-                </w14:textFill>
-              </w:rPr>
-              <w:t>02 How to Achieve Goal(s)</w:t>
+              </w:rPr>
+              <w:t xml:space="preserve">02 </w:t>
+            </w:r>
+            <w:r>
+              <w:rPr>
+                <w:rStyle w:val="Hyperlink"/>
+                <w:color w:val="173A5A" w:themeColor="hyperlink" w:themeShade="80"/>
+              </w:rPr>
+              <w:t>System Functionality</w:t>
             </w:r>
             <w:r>
               <w:rPr>
@@ -670,36 +639,7 @@
               <w:rPr>
                 <w:webHidden/>
               </w:rPr>
-              <w:fldChar w:fldCharType="begin"/>
-            </w:r>
-            <w:r>
-              <w:rPr>
-                <w:webHidden/>
-              </w:rPr>
-              <w:instrText xml:space="preserve"> PAGEREF _Toc79321782 \h </w:instrText>
-            </w:r>
-            <w:r>
-              <w:rPr>
-                <w:webHidden/>
-              </w:rPr>
-            </w:r>
-            <w:r>
-              <w:rPr>
-                <w:webHidden/>
-              </w:rPr>
-              <w:fldChar w:fldCharType="separate"/>
-            </w:r>
-            <w:r>
-              <w:rPr>
-                <w:webHidden/>
-              </w:rPr>
-              <w:t>3</w:t>
-            </w:r>
-            <w:r>
-              <w:rPr>
-                <w:webHidden/>
-              </w:rPr>
-              <w:fldChar w:fldCharType="end"/>
+              <w:t>4</w:t>
             </w:r>
           </w:hyperlink>
         </w:p>
@@ -726,16 +666,15 @@
               <w:rPr>
                 <w:rStyle w:val="Hyperlink"/>
                 <w:color w:val="173A5A" w:themeColor="hyperlink" w:themeShade="80"/>
-                <w14:textFill>
-                  <w14:solidFill>
-                    <w14:schemeClr w14:val="hlink">
-                      <w14:lumMod w14:val="50000"/>
-                      <w14:lumMod w14:val="50000"/>
-                    </w14:schemeClr>
-                  </w14:solidFill>
-                </w14:textFill>
-              </w:rPr>
-              <w:t>03 Reporting Requirements</w:t>
+              </w:rPr>
+              <w:t xml:space="preserve">03 </w:t>
+            </w:r>
+            <w:r>
+              <w:rPr>
+                <w:rStyle w:val="Hyperlink"/>
+                <w:color w:val="173A5A" w:themeColor="hyperlink" w:themeShade="80"/>
+              </w:rPr>
+              <w:t>Buiness Opportunities</w:t>
             </w:r>
             <w:r>
               <w:rPr>
@@ -743,42 +682,10 @@
               </w:rPr>
               <w:tab/>
             </w:r>
-            <w:r>
-              <w:rPr>
-                <w:webHidden/>
-              </w:rPr>
-              <w:fldChar w:fldCharType="begin"/>
-            </w:r>
-            <w:r>
-              <w:rPr>
-                <w:webHidden/>
-              </w:rPr>
-              <w:instrText xml:space="preserve"> PAGEREF _Toc79321783 \h </w:instrText>
-            </w:r>
-            <w:r>
-              <w:rPr>
-                <w:webHidden/>
-              </w:rPr>
-            </w:r>
-            <w:r>
-              <w:rPr>
-                <w:webHidden/>
-              </w:rPr>
-              <w:fldChar w:fldCharType="separate"/>
-            </w:r>
-            <w:r>
-              <w:rPr>
-                <w:webHidden/>
-              </w:rPr>
-              <w:t>3</w:t>
-            </w:r>
-            <w:r>
-              <w:rPr>
-                <w:webHidden/>
-              </w:rPr>
-              <w:fldChar w:fldCharType="end"/>
-            </w:r>
           </w:hyperlink>
+          <w:r>
+            <w:t>5</w:t>
+          </w:r>
         </w:p>
         <w:p>
           <w:pPr>
@@ -797,7 +704,7 @@
                 <w:rStyle w:val="Hyperlink"/>
                 <w:noProof/>
               </w:rPr>
-              <w:t>Reported Details</w:t>
+              <w:t>Opportunities</w:t>
             </w:r>
             <w:r>
               <w:rPr>
@@ -811,44 +718,7 @@
                 <w:noProof/>
                 <w:webHidden/>
               </w:rPr>
-              <w:fldChar w:fldCharType="begin"/>
-            </w:r>
-            <w:r>
-              <w:rPr>
-                <w:noProof/>
-                <w:webHidden/>
-              </w:rPr>
-              <w:instrText xml:space="preserve"> PAGEREF _Toc79321784 \h </w:instrText>
-            </w:r>
-            <w:r>
-              <w:rPr>
-                <w:noProof/>
-                <w:webHidden/>
-              </w:rPr>
-            </w:r>
-            <w:r>
-              <w:rPr>
-                <w:noProof/>
-                <w:webHidden/>
-              </w:rPr>
-              <w:fldChar w:fldCharType="separate"/>
-            </w:r>
-            <w:r>
-              <w:rPr>
-                <w:b/>
-                <w:bCs/>
-                <w:noProof/>
-                <w:webHidden/>
-                <w:lang w:val="en-US"/>
-              </w:rPr>
-              <w:t>Error! Bookmark not defined.</w:t>
-            </w:r>
-            <w:r>
-              <w:rPr>
-                <w:noProof/>
-                <w:webHidden/>
-              </w:rPr>
-              <w:fldChar w:fldCharType="end"/>
+              <w:t>5</w:t>
             </w:r>
           </w:hyperlink>
         </w:p>
@@ -869,7 +739,7 @@
                 <w:rStyle w:val="Hyperlink"/>
                 <w:noProof/>
               </w:rPr>
-              <w:t>Methods to Complete Reporting</w:t>
+              <w:t>Risks</w:t>
             </w:r>
             <w:r>
               <w:rPr>
@@ -878,51 +748,13 @@
               </w:rPr>
               <w:tab/>
             </w:r>
-            <w:r>
-              <w:rPr>
-                <w:noProof/>
-                <w:webHidden/>
-              </w:rPr>
-              <w:fldChar w:fldCharType="begin"/>
-            </w:r>
-            <w:r>
-              <w:rPr>
-                <w:noProof/>
-                <w:webHidden/>
-              </w:rPr>
-              <w:instrText xml:space="preserve"> PAGEREF _Toc79321785 \h </w:instrText>
-            </w:r>
-            <w:r>
-              <w:rPr>
-                <w:noProof/>
-                <w:webHidden/>
-              </w:rPr>
-            </w:r>
-            <w:r>
-              <w:rPr>
-                <w:noProof/>
-                <w:webHidden/>
-              </w:rPr>
-              <w:fldChar w:fldCharType="separate"/>
-            </w:r>
-            <w:r>
-              <w:rPr>
-                <w:b/>
-                <w:bCs/>
-                <w:noProof/>
-                <w:webHidden/>
-                <w:lang w:val="en-US"/>
-              </w:rPr>
-              <w:t>Error! Bookmark not defined.</w:t>
-            </w:r>
-            <w:r>
-              <w:rPr>
-                <w:noProof/>
-                <w:webHidden/>
-              </w:rPr>
-              <w:fldChar w:fldCharType="end"/>
-            </w:r>
           </w:hyperlink>
+          <w:r>
+            <w:rPr>
+              <w:noProof/>
+            </w:rPr>
+            <w:t>5</w:t>
+          </w:r>
         </w:p>
         <w:p>
           <w:pPr>
@@ -941,7 +773,7 @@
                 <w:rStyle w:val="Hyperlink"/>
                 <w:noProof/>
               </w:rPr>
-              <w:t>Data Representation</w:t>
+              <w:t>Quantify/Qualify the Risks</w:t>
             </w:r>
             <w:r>
               <w:rPr>
@@ -955,44 +787,7 @@
                 <w:noProof/>
                 <w:webHidden/>
               </w:rPr>
-              <w:fldChar w:fldCharType="begin"/>
-            </w:r>
-            <w:r>
-              <w:rPr>
-                <w:noProof/>
-                <w:webHidden/>
-              </w:rPr>
-              <w:instrText xml:space="preserve"> PAGEREF _Toc79321786 \h </w:instrText>
-            </w:r>
-            <w:r>
-              <w:rPr>
-                <w:noProof/>
-                <w:webHidden/>
-              </w:rPr>
-            </w:r>
-            <w:r>
-              <w:rPr>
-                <w:noProof/>
-                <w:webHidden/>
-              </w:rPr>
-              <w:fldChar w:fldCharType="separate"/>
-            </w:r>
-            <w:r>
-              <w:rPr>
-                <w:b/>
-                <w:bCs/>
-                <w:noProof/>
-                <w:webHidden/>
-                <w:lang w:val="en-US"/>
-              </w:rPr>
-              <w:t>Error! Bookmark not defined.</w:t>
-            </w:r>
-            <w:r>
-              <w:rPr>
-                <w:noProof/>
-                <w:webHidden/>
-              </w:rPr>
-              <w:fldChar w:fldCharType="end"/>
+              <w:t>5</w:t>
             </w:r>
           </w:hyperlink>
         </w:p>
@@ -1019,16 +814,15 @@
               <w:rPr>
                 <w:rStyle w:val="Hyperlink"/>
                 <w:color w:val="173A5A" w:themeColor="hyperlink" w:themeShade="80"/>
-                <w14:textFill>
-                  <w14:solidFill>
-                    <w14:schemeClr w14:val="hlink">
-                      <w14:lumMod w14:val="50000"/>
-                      <w14:lumMod w14:val="50000"/>
-                    </w14:schemeClr>
-                  </w14:solidFill>
-                </w14:textFill>
-              </w:rPr>
-              <w:t>04 Feature Identification &amp; Planning</w:t>
+              </w:rPr>
+              <w:t xml:space="preserve">04 </w:t>
+            </w:r>
+            <w:r>
+              <w:rPr>
+                <w:rStyle w:val="Hyperlink"/>
+                <w:color w:val="173A5A" w:themeColor="hyperlink" w:themeShade="80"/>
+              </w:rPr>
+              <w:t>Stakeholders</w:t>
             </w:r>
             <w:r>
               <w:rPr>
@@ -1040,36 +834,7 @@
               <w:rPr>
                 <w:webHidden/>
               </w:rPr>
-              <w:fldChar w:fldCharType="begin"/>
-            </w:r>
-            <w:r>
-              <w:rPr>
-                <w:webHidden/>
-              </w:rPr>
-              <w:instrText xml:space="preserve"> PAGEREF _Toc79321787 \h </w:instrText>
-            </w:r>
-            <w:r>
-              <w:rPr>
-                <w:webHidden/>
-              </w:rPr>
-            </w:r>
-            <w:r>
-              <w:rPr>
-                <w:webHidden/>
-              </w:rPr>
-              <w:fldChar w:fldCharType="separate"/>
-            </w:r>
-            <w:r>
-              <w:rPr>
-                <w:webHidden/>
-              </w:rPr>
-              <w:t>3</w:t>
-            </w:r>
-            <w:r>
-              <w:rPr>
-                <w:webHidden/>
-              </w:rPr>
-              <w:fldChar w:fldCharType="end"/>
+              <w:t>6</w:t>
             </w:r>
           </w:hyperlink>
         </w:p>
@@ -1096,14 +861,6 @@
               <w:rPr>
                 <w:rStyle w:val="Hyperlink"/>
                 <w:color w:val="173A5A" w:themeColor="hyperlink" w:themeShade="80"/>
-                <w14:textFill>
-                  <w14:solidFill>
-                    <w14:schemeClr w14:val="hlink">
-                      <w14:lumMod w14:val="50000"/>
-                      <w14:lumMod w14:val="50000"/>
-                    </w14:schemeClr>
-                  </w14:solidFill>
-                </w14:textFill>
               </w:rPr>
               <w:t>05 Technologies</w:t>
             </w:r>
@@ -1117,36 +874,7 @@
               <w:rPr>
                 <w:webHidden/>
               </w:rPr>
-              <w:fldChar w:fldCharType="begin"/>
-            </w:r>
-            <w:r>
-              <w:rPr>
-                <w:webHidden/>
-              </w:rPr>
-              <w:instrText xml:space="preserve"> PAGEREF _Toc79321788 \h </w:instrText>
-            </w:r>
-            <w:r>
-              <w:rPr>
-                <w:webHidden/>
-              </w:rPr>
-            </w:r>
-            <w:r>
-              <w:rPr>
-                <w:webHidden/>
-              </w:rPr>
-              <w:fldChar w:fldCharType="separate"/>
-            </w:r>
-            <w:r>
-              <w:rPr>
-                <w:webHidden/>
-              </w:rPr>
-              <w:t>3</w:t>
-            </w:r>
-            <w:r>
-              <w:rPr>
-                <w:webHidden/>
-              </w:rPr>
-              <w:fldChar w:fldCharType="end"/>
+              <w:t>7</w:t>
             </w:r>
           </w:hyperlink>
         </w:p>
@@ -1177,36 +905,7 @@
               <w:rPr>
                 <w:webHidden/>
               </w:rPr>
-              <w:fldChar w:fldCharType="begin"/>
-            </w:r>
-            <w:r>
-              <w:rPr>
-                <w:webHidden/>
-              </w:rPr>
-              <w:instrText xml:space="preserve"> PAGEREF _Toc79321789 \h </w:instrText>
-            </w:r>
-            <w:r>
-              <w:rPr>
-                <w:webHidden/>
-              </w:rPr>
-            </w:r>
-            <w:r>
-              <w:rPr>
-                <w:webHidden/>
-              </w:rPr>
-              <w:fldChar w:fldCharType="separate"/>
-            </w:r>
-            <w:r>
-              <w:rPr>
-                <w:webHidden/>
-              </w:rPr>
-              <w:t>3</w:t>
-            </w:r>
-            <w:r>
-              <w:rPr>
-                <w:webHidden/>
-              </w:rPr>
-              <w:fldChar w:fldCharType="end"/>
+              <w:t>7</w:t>
             </w:r>
           </w:hyperlink>
         </w:p>
@@ -1237,36 +936,7 @@
               <w:rPr>
                 <w:webHidden/>
               </w:rPr>
-              <w:fldChar w:fldCharType="begin"/>
-            </w:r>
-            <w:r>
-              <w:rPr>
-                <w:webHidden/>
-              </w:rPr>
-              <w:instrText xml:space="preserve"> PAGEREF _Toc79321790 \h </w:instrText>
-            </w:r>
-            <w:r>
-              <w:rPr>
-                <w:webHidden/>
-              </w:rPr>
-            </w:r>
-            <w:r>
-              <w:rPr>
-                <w:webHidden/>
-              </w:rPr>
-              <w:fldChar w:fldCharType="separate"/>
-            </w:r>
-            <w:r>
-              <w:rPr>
-                <w:webHidden/>
-              </w:rPr>
-              <w:t>3</w:t>
-            </w:r>
-            <w:r>
-              <w:rPr>
-                <w:webHidden/>
-              </w:rPr>
-              <w:fldChar w:fldCharType="end"/>
+              <w:t>7</w:t>
             </w:r>
           </w:hyperlink>
         </w:p>
@@ -1293,14 +963,6 @@
               <w:rPr>
                 <w:rStyle w:val="Hyperlink"/>
                 <w:color w:val="173A5A" w:themeColor="hyperlink" w:themeShade="80"/>
-                <w14:textFill>
-                  <w14:solidFill>
-                    <w14:schemeClr w14:val="hlink">
-                      <w14:lumMod w14:val="50000"/>
-                      <w14:lumMod w14:val="50000"/>
-                    </w14:schemeClr>
-                  </w14:solidFill>
-                </w14:textFill>
               </w:rPr>
               <w:t>06 Commercial Options</w:t>
             </w:r>
@@ -1314,36 +976,7 @@
               <w:rPr>
                 <w:webHidden/>
               </w:rPr>
-              <w:fldChar w:fldCharType="begin"/>
-            </w:r>
-            <w:r>
-              <w:rPr>
-                <w:webHidden/>
-              </w:rPr>
-              <w:instrText xml:space="preserve"> PAGEREF _Toc79321791 \h </w:instrText>
-            </w:r>
-            <w:r>
-              <w:rPr>
-                <w:webHidden/>
-              </w:rPr>
-            </w:r>
-            <w:r>
-              <w:rPr>
-                <w:webHidden/>
-              </w:rPr>
-              <w:fldChar w:fldCharType="separate"/>
-            </w:r>
-            <w:r>
-              <w:rPr>
-                <w:webHidden/>
-              </w:rPr>
-              <w:t>3</w:t>
-            </w:r>
-            <w:r>
-              <w:rPr>
-                <w:webHidden/>
-              </w:rPr>
-              <w:fldChar w:fldCharType="end"/>
+              <w:t>8</w:t>
             </w:r>
           </w:hyperlink>
         </w:p>
@@ -1374,36 +1007,7 @@
               <w:rPr>
                 <w:webHidden/>
               </w:rPr>
-              <w:fldChar w:fldCharType="begin"/>
-            </w:r>
-            <w:r>
-              <w:rPr>
-                <w:webHidden/>
-              </w:rPr>
-              <w:instrText xml:space="preserve"> PAGEREF _Toc79321792 \h </w:instrText>
-            </w:r>
-            <w:r>
-              <w:rPr>
-                <w:webHidden/>
-              </w:rPr>
-            </w:r>
-            <w:r>
-              <w:rPr>
-                <w:webHidden/>
-              </w:rPr>
-              <w:fldChar w:fldCharType="separate"/>
-            </w:r>
-            <w:r>
-              <w:rPr>
-                <w:webHidden/>
-              </w:rPr>
-              <w:t>3</w:t>
-            </w:r>
-            <w:r>
-              <w:rPr>
-                <w:webHidden/>
-              </w:rPr>
-              <w:fldChar w:fldCharType="end"/>
+              <w:t>8</w:t>
             </w:r>
           </w:hyperlink>
         </w:p>
@@ -1434,36 +1038,7 @@
               <w:rPr>
                 <w:webHidden/>
               </w:rPr>
-              <w:fldChar w:fldCharType="begin"/>
-            </w:r>
-            <w:r>
-              <w:rPr>
-                <w:webHidden/>
-              </w:rPr>
-              <w:instrText xml:space="preserve"> PAGEREF _Toc79321793 \h </w:instrText>
-            </w:r>
-            <w:r>
-              <w:rPr>
-                <w:webHidden/>
-              </w:rPr>
-            </w:r>
-            <w:r>
-              <w:rPr>
-                <w:webHidden/>
-              </w:rPr>
-              <w:fldChar w:fldCharType="separate"/>
-            </w:r>
-            <w:r>
-              <w:rPr>
-                <w:webHidden/>
-              </w:rPr>
-              <w:t>3</w:t>
-            </w:r>
-            <w:r>
-              <w:rPr>
-                <w:webHidden/>
-              </w:rPr>
-              <w:fldChar w:fldCharType="end"/>
+              <w:t>8</w:t>
             </w:r>
           </w:hyperlink>
         </w:p>
@@ -1490,14 +1065,6 @@
               <w:rPr>
                 <w:rStyle w:val="Hyperlink"/>
                 <w:color w:val="173A5A" w:themeColor="hyperlink" w:themeShade="80"/>
-                <w14:textFill>
-                  <w14:solidFill>
-                    <w14:schemeClr w14:val="hlink">
-                      <w14:lumMod w14:val="50000"/>
-                      <w14:lumMod w14:val="50000"/>
-                    </w14:schemeClr>
-                  </w14:solidFill>
-                </w14:textFill>
               </w:rPr>
               <w:t>07 Prototype Technology Selection</w:t>
             </w:r>
@@ -1511,36 +1078,7 @@
               <w:rPr>
                 <w:webHidden/>
               </w:rPr>
-              <w:fldChar w:fldCharType="begin"/>
-            </w:r>
-            <w:r>
-              <w:rPr>
-                <w:webHidden/>
-              </w:rPr>
-              <w:instrText xml:space="preserve"> PAGEREF _Toc79321794 \h </w:instrText>
-            </w:r>
-            <w:r>
-              <w:rPr>
-                <w:webHidden/>
-              </w:rPr>
-            </w:r>
-            <w:r>
-              <w:rPr>
-                <w:webHidden/>
-              </w:rPr>
-              <w:fldChar w:fldCharType="separate"/>
-            </w:r>
-            <w:r>
-              <w:rPr>
-                <w:webHidden/>
-              </w:rPr>
-              <w:t>3</w:t>
-            </w:r>
-            <w:r>
-              <w:rPr>
-                <w:webHidden/>
-              </w:rPr>
-              <w:fldChar w:fldCharType="end"/>
+              <w:t>9</w:t>
             </w:r>
           </w:hyperlink>
         </w:p>
@@ -1571,36 +1109,7 @@
               <w:rPr>
                 <w:webHidden/>
               </w:rPr>
-              <w:fldChar w:fldCharType="begin"/>
-            </w:r>
-            <w:r>
-              <w:rPr>
-                <w:webHidden/>
-              </w:rPr>
-              <w:instrText xml:space="preserve"> PAGEREF _Toc79321795 \h </w:instrText>
-            </w:r>
-            <w:r>
-              <w:rPr>
-                <w:webHidden/>
-              </w:rPr>
-            </w:r>
-            <w:r>
-              <w:rPr>
-                <w:webHidden/>
-              </w:rPr>
-              <w:fldChar w:fldCharType="separate"/>
-            </w:r>
-            <w:r>
-              <w:rPr>
-                <w:webHidden/>
-              </w:rPr>
-              <w:t>3</w:t>
-            </w:r>
-            <w:r>
-              <w:rPr>
-                <w:webHidden/>
-              </w:rPr>
-              <w:fldChar w:fldCharType="end"/>
+              <w:t>9</w:t>
             </w:r>
           </w:hyperlink>
         </w:p>
@@ -1631,36 +1140,7 @@
               <w:rPr>
                 <w:webHidden/>
               </w:rPr>
-              <w:fldChar w:fldCharType="begin"/>
-            </w:r>
-            <w:r>
-              <w:rPr>
-                <w:webHidden/>
-              </w:rPr>
-              <w:instrText xml:space="preserve"> PAGEREF _Toc79321796 \h </w:instrText>
-            </w:r>
-            <w:r>
-              <w:rPr>
-                <w:webHidden/>
-              </w:rPr>
-            </w:r>
-            <w:r>
-              <w:rPr>
-                <w:webHidden/>
-              </w:rPr>
-              <w:fldChar w:fldCharType="separate"/>
-            </w:r>
-            <w:r>
-              <w:rPr>
-                <w:webHidden/>
-              </w:rPr>
-              <w:t>3</w:t>
-            </w:r>
-            <w:r>
-              <w:rPr>
-                <w:webHidden/>
-              </w:rPr>
-              <w:fldChar w:fldCharType="end"/>
+              <w:t>9</w:t>
             </w:r>
           </w:hyperlink>
         </w:p>
@@ -1691,36 +1171,7 @@
               <w:rPr>
                 <w:webHidden/>
               </w:rPr>
-              <w:fldChar w:fldCharType="begin"/>
-            </w:r>
-            <w:r>
-              <w:rPr>
-                <w:webHidden/>
-              </w:rPr>
-              <w:instrText xml:space="preserve"> PAGEREF _Toc79321797 \h </w:instrText>
-            </w:r>
-            <w:r>
-              <w:rPr>
-                <w:webHidden/>
-              </w:rPr>
-            </w:r>
-            <w:r>
-              <w:rPr>
-                <w:webHidden/>
-              </w:rPr>
-              <w:fldChar w:fldCharType="separate"/>
-            </w:r>
-            <w:r>
-              <w:rPr>
-                <w:webHidden/>
-              </w:rPr>
-              <w:t>3</w:t>
-            </w:r>
-            <w:r>
-              <w:rPr>
-                <w:webHidden/>
-              </w:rPr>
-              <w:fldChar w:fldCharType="end"/>
+              <w:t>9</w:t>
             </w:r>
           </w:hyperlink>
         </w:p>
@@ -1747,14 +1198,6 @@
               <w:rPr>
                 <w:rStyle w:val="Hyperlink"/>
                 <w:color w:val="173A5A" w:themeColor="hyperlink" w:themeShade="80"/>
-                <w14:textFill>
-                  <w14:solidFill>
-                    <w14:schemeClr w14:val="hlink">
-                      <w14:lumMod w14:val="50000"/>
-                      <w14:lumMod w14:val="50000"/>
-                    </w14:schemeClr>
-                  </w14:solidFill>
-                </w14:textFill>
               </w:rPr>
               <w:t>08 Hardware, Sensors and Actuators</w:t>
             </w:r>
@@ -1768,36 +1211,7 @@
               <w:rPr>
                 <w:webHidden/>
               </w:rPr>
-              <w:fldChar w:fldCharType="begin"/>
-            </w:r>
-            <w:r>
-              <w:rPr>
-                <w:webHidden/>
-              </w:rPr>
-              <w:instrText xml:space="preserve"> PAGEREF _Toc79321798 \h </w:instrText>
-            </w:r>
-            <w:r>
-              <w:rPr>
-                <w:webHidden/>
-              </w:rPr>
-            </w:r>
-            <w:r>
-              <w:rPr>
-                <w:webHidden/>
-              </w:rPr>
-              <w:fldChar w:fldCharType="separate"/>
-            </w:r>
-            <w:r>
-              <w:rPr>
-                <w:webHidden/>
-              </w:rPr>
-              <w:t>3</w:t>
-            </w:r>
-            <w:r>
-              <w:rPr>
-                <w:webHidden/>
-              </w:rPr>
-              <w:fldChar w:fldCharType="end"/>
+              <w:t>10</w:t>
             </w:r>
           </w:hyperlink>
         </w:p>
@@ -1824,14 +1238,6 @@
               <w:rPr>
                 <w:rStyle w:val="Hyperlink"/>
                 <w:color w:val="173A5A" w:themeColor="hyperlink" w:themeShade="80"/>
-                <w14:textFill>
-                  <w14:solidFill>
-                    <w14:schemeClr w14:val="hlink">
-                      <w14:lumMod w14:val="50000"/>
-                      <w14:lumMod w14:val="50000"/>
-                    </w14:schemeClr>
-                  </w14:solidFill>
-                </w14:textFill>
               </w:rPr>
               <w:t>09 Clarification Notes</w:t>
             </w:r>
@@ -1845,36 +1251,7 @@
               <w:rPr>
                 <w:webHidden/>
               </w:rPr>
-              <w:fldChar w:fldCharType="begin"/>
-            </w:r>
-            <w:r>
-              <w:rPr>
-                <w:webHidden/>
-              </w:rPr>
-              <w:instrText xml:space="preserve"> PAGEREF _Toc79321799 \h </w:instrText>
-            </w:r>
-            <w:r>
-              <w:rPr>
-                <w:webHidden/>
-              </w:rPr>
-            </w:r>
-            <w:r>
-              <w:rPr>
-                <w:webHidden/>
-              </w:rPr>
-              <w:fldChar w:fldCharType="separate"/>
-            </w:r>
-            <w:r>
-              <w:rPr>
-                <w:webHidden/>
-              </w:rPr>
-              <w:t>3</w:t>
-            </w:r>
-            <w:r>
-              <w:rPr>
-                <w:webHidden/>
-              </w:rPr>
-              <w:fldChar w:fldCharType="end"/>
+              <w:t>11</w:t>
             </w:r>
           </w:hyperlink>
         </w:p>
@@ -1901,14 +1278,6 @@
               <w:rPr>
                 <w:rStyle w:val="Hyperlink"/>
                 <w:color w:val="173A5A" w:themeColor="hyperlink" w:themeShade="80"/>
-                <w14:textFill>
-                  <w14:solidFill>
-                    <w14:schemeClr w14:val="hlink">
-                      <w14:lumMod w14:val="50000"/>
-                      <w14:lumMod w14:val="50000"/>
-                    </w14:schemeClr>
-                  </w14:solidFill>
-                </w14:textFill>
               </w:rPr>
               <w:t>10 Prototype Base Costing</w:t>
             </w:r>
@@ -1922,36 +1291,7 @@
               <w:rPr>
                 <w:webHidden/>
               </w:rPr>
-              <w:fldChar w:fldCharType="begin"/>
-            </w:r>
-            <w:r>
-              <w:rPr>
-                <w:webHidden/>
-              </w:rPr>
-              <w:instrText xml:space="preserve"> PAGEREF _Toc79321800 \h </w:instrText>
-            </w:r>
-            <w:r>
-              <w:rPr>
-                <w:webHidden/>
-              </w:rPr>
-            </w:r>
-            <w:r>
-              <w:rPr>
-                <w:webHidden/>
-              </w:rPr>
-              <w:fldChar w:fldCharType="separate"/>
-            </w:r>
-            <w:r>
-              <w:rPr>
-                <w:webHidden/>
-              </w:rPr>
-              <w:t>3</w:t>
-            </w:r>
-            <w:r>
-              <w:rPr>
-                <w:webHidden/>
-              </w:rPr>
-              <w:fldChar w:fldCharType="end"/>
+              <w:t>12</w:t>
             </w:r>
           </w:hyperlink>
         </w:p>
@@ -1982,36 +1322,7 @@
               <w:rPr>
                 <w:webHidden/>
               </w:rPr>
-              <w:fldChar w:fldCharType="begin"/>
-            </w:r>
-            <w:r>
-              <w:rPr>
-                <w:webHidden/>
-              </w:rPr>
-              <w:instrText xml:space="preserve"> PAGEREF _Toc79321801 \h </w:instrText>
-            </w:r>
-            <w:r>
-              <w:rPr>
-                <w:webHidden/>
-              </w:rPr>
-            </w:r>
-            <w:r>
-              <w:rPr>
-                <w:webHidden/>
-              </w:rPr>
-              <w:fldChar w:fldCharType="separate"/>
-            </w:r>
-            <w:r>
-              <w:rPr>
-                <w:webHidden/>
-              </w:rPr>
-              <w:t>3</w:t>
-            </w:r>
-            <w:r>
-              <w:rPr>
-                <w:webHidden/>
-              </w:rPr>
-              <w:fldChar w:fldCharType="end"/>
+              <w:t>12</w:t>
             </w:r>
           </w:hyperlink>
         </w:p>
@@ -2042,36 +1353,7 @@
               <w:rPr>
                 <w:webHidden/>
               </w:rPr>
-              <w:fldChar w:fldCharType="begin"/>
-            </w:r>
-            <w:r>
-              <w:rPr>
-                <w:webHidden/>
-              </w:rPr>
-              <w:instrText xml:space="preserve"> PAGEREF _Toc79321802 \h </w:instrText>
-            </w:r>
-            <w:r>
-              <w:rPr>
-                <w:webHidden/>
-              </w:rPr>
-            </w:r>
-            <w:r>
-              <w:rPr>
-                <w:webHidden/>
-              </w:rPr>
-              <w:fldChar w:fldCharType="separate"/>
-            </w:r>
-            <w:r>
-              <w:rPr>
-                <w:webHidden/>
-              </w:rPr>
-              <w:t>3</w:t>
-            </w:r>
-            <w:r>
-              <w:rPr>
-                <w:webHidden/>
-              </w:rPr>
-              <w:fldChar w:fldCharType="end"/>
+              <w:t>12</w:t>
             </w:r>
           </w:hyperlink>
         </w:p>
@@ -2098,14 +1380,6 @@
               <w:rPr>
                 <w:rStyle w:val="Hyperlink"/>
                 <w:color w:val="173A5A" w:themeColor="hyperlink" w:themeShade="80"/>
-                <w14:textFill>
-                  <w14:solidFill>
-                    <w14:schemeClr w14:val="hlink">
-                      <w14:lumMod w14:val="50000"/>
-                      <w14:lumMod w14:val="50000"/>
-                    </w14:schemeClr>
-                  </w14:solidFill>
-                </w14:textFill>
               </w:rPr>
               <w:t>11 Required Skills</w:t>
             </w:r>
@@ -2119,36 +1393,7 @@
               <w:rPr>
                 <w:webHidden/>
               </w:rPr>
-              <w:fldChar w:fldCharType="begin"/>
-            </w:r>
-            <w:r>
-              <w:rPr>
-                <w:webHidden/>
-              </w:rPr>
-              <w:instrText xml:space="preserve"> PAGEREF _Toc79321803 \h </w:instrText>
-            </w:r>
-            <w:r>
-              <w:rPr>
-                <w:webHidden/>
-              </w:rPr>
-            </w:r>
-            <w:r>
-              <w:rPr>
-                <w:webHidden/>
-              </w:rPr>
-              <w:fldChar w:fldCharType="separate"/>
-            </w:r>
-            <w:r>
-              <w:rPr>
-                <w:webHidden/>
-              </w:rPr>
-              <w:t>3</w:t>
-            </w:r>
-            <w:r>
-              <w:rPr>
-                <w:webHidden/>
-              </w:rPr>
-              <w:fldChar w:fldCharType="end"/>
+              <w:t>13</w:t>
             </w:r>
           </w:hyperlink>
         </w:p>
@@ -2179,39 +1424,7 @@
               <w:rPr>
                 <w:webHidden/>
               </w:rPr>
-              <w:fldChar w:fldCharType="begin"/>
-            </w:r>
-            <w:r>
-              <w:rPr>
-                <w:webHidden/>
-              </w:rPr>
-              <w:instrText xml:space="preserve"> PAGEREF _Toc79321804 \h </w:instrText>
-            </w:r>
-            <w:r>
-              <w:rPr>
-                <w:webHidden/>
-              </w:rPr>
-            </w:r>
-            <w:r>
-              <w:rPr>
-                <w:webHidden/>
-              </w:rPr>
-              <w:fldChar w:fldCharType="separate"/>
-            </w:r>
-            <w:r>
-              <w:rPr>
-                <w:b/>
-                <w:bCs/>
-                <w:webHidden/>
-                <w:lang w:val="en-US"/>
-              </w:rPr>
-              <w:t>Error! Bookmark not defined.</w:t>
-            </w:r>
-            <w:r>
-              <w:rPr>
-                <w:webHidden/>
-              </w:rPr>
-              <w:fldChar w:fldCharType="end"/>
+              <w:t>13</w:t>
             </w:r>
           </w:hyperlink>
         </w:p>
@@ -2238,14 +1451,6 @@
               <w:rPr>
                 <w:rStyle w:val="Hyperlink"/>
                 <w:color w:val="173A5A" w:themeColor="hyperlink" w:themeShade="80"/>
-                <w14:textFill>
-                  <w14:solidFill>
-                    <w14:schemeClr w14:val="hlink">
-                      <w14:lumMod w14:val="50000"/>
-                      <w14:lumMod w14:val="50000"/>
-                    </w14:schemeClr>
-                  </w14:solidFill>
-                </w14:textFill>
               </w:rPr>
               <w:t>Appendix 1: Template Instructions</w:t>
             </w:r>
@@ -2259,36 +1464,7 @@
               <w:rPr>
                 <w:webHidden/>
               </w:rPr>
-              <w:fldChar w:fldCharType="begin"/>
-            </w:r>
-            <w:r>
-              <w:rPr>
-                <w:webHidden/>
-              </w:rPr>
-              <w:instrText xml:space="preserve"> PAGEREF _Toc79321805 \h </w:instrText>
-            </w:r>
-            <w:r>
-              <w:rPr>
-                <w:webHidden/>
-              </w:rPr>
-            </w:r>
-            <w:r>
-              <w:rPr>
-                <w:webHidden/>
-              </w:rPr>
-              <w:fldChar w:fldCharType="separate"/>
-            </w:r>
-            <w:r>
-              <w:rPr>
-                <w:webHidden/>
-              </w:rPr>
-              <w:t>3</w:t>
-            </w:r>
-            <w:r>
-              <w:rPr>
-                <w:webHidden/>
-              </w:rPr>
-              <w:fldChar w:fldCharType="end"/>
+              <w:t>14</w:t>
             </w:r>
           </w:hyperlink>
         </w:p>
@@ -2319,36 +1495,7 @@
               <w:rPr>
                 <w:webHidden/>
               </w:rPr>
-              <w:fldChar w:fldCharType="begin"/>
-            </w:r>
-            <w:r>
-              <w:rPr>
-                <w:webHidden/>
-              </w:rPr>
-              <w:instrText xml:space="preserve"> PAGEREF _Toc79321806 \h </w:instrText>
-            </w:r>
-            <w:r>
-              <w:rPr>
-                <w:webHidden/>
-              </w:rPr>
-            </w:r>
-            <w:r>
-              <w:rPr>
-                <w:webHidden/>
-              </w:rPr>
-              <w:fldChar w:fldCharType="separate"/>
-            </w:r>
-            <w:r>
-              <w:rPr>
-                <w:webHidden/>
-              </w:rPr>
-              <w:t>3</w:t>
-            </w:r>
-            <w:r>
-              <w:rPr>
-                <w:webHidden/>
-              </w:rPr>
-              <w:fldChar w:fldCharType="end"/>
+              <w:t>14</w:t>
             </w:r>
           </w:hyperlink>
         </w:p>
@@ -2379,36 +1526,7 @@
               <w:rPr>
                 <w:webHidden/>
               </w:rPr>
-              <w:fldChar w:fldCharType="begin"/>
-            </w:r>
-            <w:r>
-              <w:rPr>
-                <w:webHidden/>
-              </w:rPr>
-              <w:instrText xml:space="preserve"> PAGEREF _Toc79321807 \h </w:instrText>
-            </w:r>
-            <w:r>
-              <w:rPr>
-                <w:webHidden/>
-              </w:rPr>
-            </w:r>
-            <w:r>
-              <w:rPr>
-                <w:webHidden/>
-              </w:rPr>
-              <w:fldChar w:fldCharType="separate"/>
-            </w:r>
-            <w:r>
-              <w:rPr>
-                <w:webHidden/>
-              </w:rPr>
-              <w:t>3</w:t>
-            </w:r>
-            <w:r>
-              <w:rPr>
-                <w:webHidden/>
-              </w:rPr>
-              <w:fldChar w:fldCharType="end"/>
+              <w:t>14</w:t>
             </w:r>
           </w:hyperlink>
         </w:p>
@@ -2435,14 +1553,6 @@
               <w:rPr>
                 <w:rStyle w:val="Hyperlink"/>
                 <w:color w:val="173A5A" w:themeColor="hyperlink" w:themeShade="80"/>
-                <w14:textFill>
-                  <w14:solidFill>
-                    <w14:schemeClr w14:val="hlink">
-                      <w14:lumMod w14:val="50000"/>
-                      <w14:lumMod w14:val="50000"/>
-                    </w14:schemeClr>
-                  </w14:solidFill>
-                </w14:textFill>
               </w:rPr>
               <w:t>Appendix B: Before Submission</w:t>
             </w:r>
@@ -2456,36 +1566,7 @@
               <w:rPr>
                 <w:webHidden/>
               </w:rPr>
-              <w:fldChar w:fldCharType="begin"/>
-            </w:r>
-            <w:r>
-              <w:rPr>
-                <w:webHidden/>
-              </w:rPr>
-              <w:instrText xml:space="preserve"> PAGEREF _Toc79321808 \h </w:instrText>
-            </w:r>
-            <w:r>
-              <w:rPr>
-                <w:webHidden/>
-              </w:rPr>
-            </w:r>
-            <w:r>
-              <w:rPr>
-                <w:webHidden/>
-              </w:rPr>
-              <w:fldChar w:fldCharType="separate"/>
-            </w:r>
-            <w:r>
-              <w:rPr>
-                <w:webHidden/>
-              </w:rPr>
-              <w:t>3</w:t>
-            </w:r>
-            <w:r>
-              <w:rPr>
-                <w:webHidden/>
-              </w:rPr>
-              <w:fldChar w:fldCharType="end"/>
+              <w:t>15</w:t>
             </w:r>
           </w:hyperlink>
         </w:p>
@@ -3485,12 +2566,43 @@
             <w:tcW w:w="3119" w:type="dxa"/>
           </w:tcPr>
           <w:p>
+            <w:proofErr w:type="spellStart"/>
             <w:r>
               <w:rPr>
                 <w:b w:val="0"/>
                 <w:bCs/>
               </w:rPr>
-              <w:t>Raspberry Pi 4 Starter Kit (2GB)</w:t>
+              <w:t>Sonos</w:t>
+            </w:r>
+            <w:proofErr w:type="spellEnd"/>
+            <w:r>
+              <w:rPr>
+                <w:b w:val="0"/>
+                <w:bCs/>
+              </w:rPr>
+              <w:t xml:space="preserve"> </w:t>
+            </w:r>
+            <w:r>
+              <w:rPr>
+                <w:b w:val="0"/>
+                <w:bCs/>
+              </w:rPr>
+              <w:t>One Voice 2</w:t>
+            </w:r>
+            <w:r>
+              <w:rPr>
+                <w:b w:val="0"/>
+                <w:bCs/>
+                <w:vertAlign w:val="superscript"/>
+              </w:rPr>
+              <w:t>nd</w:t>
+            </w:r>
+            <w:r>
+              <w:rPr>
+                <w:b w:val="0"/>
+                <w:bCs/>
+              </w:rPr>
+              <w:t xml:space="preserve"> Ed</w:t>
             </w:r>
           </w:p>
         </w:tc>
@@ -3503,7 +2615,7 @@
               <w:cnfStyle w:val="000000100000" w:firstRow="0" w:lastRow="0" w:firstColumn="0" w:lastColumn="0" w:oddVBand="0" w:evenVBand="0" w:oddHBand="1" w:evenHBand="0" w:firstRowFirstColumn="0" w:firstRowLastColumn="0" w:lastRowFirstColumn="0" w:lastRowLastColumn="0"/>
             </w:pPr>
             <w:r>
-              <w:t>Core Electronics</w:t>
+              <w:t>JB HiFi</w:t>
             </w:r>
           </w:p>
         </w:tc>
@@ -3525,19 +2637,7 @@
               <w:rPr>
                 <w:rFonts w:ascii="Consolas" w:hAnsi="Consolas"/>
               </w:rPr>
-              <w:t>1</w:t>
-            </w:r>
-            <w:r>
-              <w:rPr>
-                <w:rFonts w:ascii="Consolas" w:hAnsi="Consolas"/>
-              </w:rPr>
-              <w:t>60</w:t>
-            </w:r>
-            <w:r>
-              <w:rPr>
-                <w:rFonts w:ascii="Consolas" w:hAnsi="Consolas"/>
-              </w:rPr>
-              <w:t>.00</w:t>
+              <w:t>259</w:t>
             </w:r>
           </w:p>
         </w:tc>
@@ -3649,7 +2749,23 @@
                 <w:b w:val="0"/>
                 <w:bCs/>
               </w:rPr>
-              <w:t>Raspberry Pi Sense Hat</w:t>
+              <w:t xml:space="preserve">Apple </w:t>
+            </w:r>
+            <w:proofErr w:type="spellStart"/>
+            <w:r>
+              <w:rPr>
+                <w:b w:val="0"/>
+                <w:bCs/>
+              </w:rPr>
+              <w:t>HomePod</w:t>
+            </w:r>
+            <w:proofErr w:type="spellEnd"/>
+            <w:r>
+              <w:rPr>
+                <w:b w:val="0"/>
+                <w:bCs/>
+              </w:rPr>
+              <w:t xml:space="preserve"> speakers</w:t>
             </w:r>
             <w:r>
               <w:rPr>
@@ -3668,7 +2784,7 @@
               <w:cnfStyle w:val="000000000000" w:firstRow="0" w:lastRow="0" w:firstColumn="0" w:lastColumn="0" w:oddVBand="0" w:evenVBand="0" w:oddHBand="0" w:evenHBand="0" w:firstRowFirstColumn="0" w:firstRowLastColumn="0" w:lastRowFirstColumn="0" w:lastRowLastColumn="0"/>
             </w:pPr>
             <w:r>
-              <w:t>Core Electronics</w:t>
+              <w:t>JB HiFi</w:t>
             </w:r>
           </w:p>
         </w:tc>
@@ -3690,7 +2806,7 @@
               <w:rPr>
                 <w:rFonts w:ascii="Consolas" w:hAnsi="Consolas"/>
               </w:rPr>
-              <w:t>52.80</w:t>
+              <w:t>149</w:t>
             </w:r>
           </w:p>
         </w:tc>
@@ -3734,7 +2850,7 @@
               <w:rPr>
                 <w:rFonts w:ascii="Consolas" w:hAnsi="Consolas"/>
               </w:rPr>
-              <w:t>80.21</w:t>
+              <w:t>149</w:t>
             </w:r>
           </w:p>
         </w:tc>
@@ -3760,17 +2876,8 @@
                 <w:b w:val="0"/>
                 <w:bCs/>
               </w:rPr>
-              <w:t xml:space="preserve">Solderless breadboard Jumper Cable Wires 75 </w:t>
-            </w:r>
-            <w:proofErr w:type="spellStart"/>
-            <w:r>
-              <w:rPr>
-                <w:b w:val="0"/>
-                <w:bCs/>
-              </w:rPr>
-              <w:t>pce</w:t>
-            </w:r>
-            <w:proofErr w:type="spellEnd"/>
+              <w:t>Amazon Echo Studio Smart</w:t>
+            </w:r>
           </w:p>
         </w:tc>
         <w:tc>
@@ -3782,7 +2889,7 @@
               <w:cnfStyle w:val="000000100000" w:firstRow="0" w:lastRow="0" w:firstColumn="0" w:lastColumn="0" w:oddVBand="0" w:evenVBand="0" w:oddHBand="1" w:evenHBand="0" w:firstRowFirstColumn="0" w:firstRowLastColumn="0" w:lastRowFirstColumn="0" w:lastRowLastColumn="0"/>
             </w:pPr>
             <w:r>
-              <w:t>Core Electronics</w:t>
+              <w:t>JB HiFi</w:t>
             </w:r>
           </w:p>
         </w:tc>
@@ -3804,7 +2911,7 @@
               <w:rPr>
                 <w:rFonts w:ascii="Consolas" w:hAnsi="Consolas"/>
               </w:rPr>
-              <w:t>6.95</w:t>
+              <w:t>329</w:t>
             </w:r>
           </w:p>
         </w:tc>
@@ -3826,7 +2933,7 @@
               <w:rPr>
                 <w:rFonts w:ascii="Consolas" w:hAnsi="Consolas"/>
               </w:rPr>
-              <w:t>0</w:t>
+              <w:t>1</w:t>
             </w:r>
           </w:p>
         </w:tc>
@@ -3848,32 +2955,7 @@
               <w:rPr>
                 <w:rFonts w:ascii="Consolas" w:hAnsi="Consolas"/>
               </w:rPr>
-              <w:fldChar w:fldCharType="begin"/>
-            </w:r>
-            <w:r>
-              <w:rPr>
-                <w:rFonts w:ascii="Consolas" w:hAnsi="Consolas"/>
-              </w:rPr>
-              <w:instrText xml:space="preserve"> =PRODUCT(LEFT) \# "$#,##0.00;($#,##0.00)" </w:instrText>
-            </w:r>
-            <w:r>
-              <w:rPr>
-                <w:rFonts w:ascii="Consolas" w:hAnsi="Consolas"/>
-              </w:rPr>
-              <w:fldChar w:fldCharType="separate"/>
-            </w:r>
-            <w:r>
-              <w:rPr>
-                <w:rFonts w:ascii="Consolas" w:hAnsi="Consolas"/>
-                <w:noProof/>
-              </w:rPr>
-              <w:t>$   0.00</w:t>
-            </w:r>
-            <w:r>
-              <w:rPr>
-                <w:rFonts w:ascii="Consolas" w:hAnsi="Consolas"/>
-              </w:rPr>
-              <w:fldChar w:fldCharType="end"/>
+              <w:t>329</w:t>
             </w:r>
           </w:p>
         </w:tc>
@@ -4360,7 +3442,7 @@
           </w:tcPr>
           <w:p>
             <w:r>
-              <w:t>Core Electronics</w:t>
+              <w:t>JB HiFi</w:t>
             </w:r>
           </w:p>
         </w:tc>
@@ -4374,64 +3456,7 @@
                 <w:rPr>
                   <w:rStyle w:val="Hyperlink"/>
                 </w:rPr>
-                <w:t>Raspberry Pi Sense HAT - For the Pi 4 / 3 / 2 / B+ / A+ | Core Electronics Australia (core-electronics.com.au)</w:t>
-              </w:r>
-            </w:hyperlink>
-          </w:p>
-        </w:tc>
-      </w:tr>
-      <w:tr>
-        <w:tc>
-          <w:tcPr>
-            <w:tcW w:w="3397" w:type="dxa"/>
-          </w:tcPr>
-          <w:p>
-            <w:r>
-              <w:t>Little Bird Electronics</w:t>
-            </w:r>
-          </w:p>
-        </w:tc>
-        <w:tc>
-          <w:tcPr>
-            <w:tcW w:w="6797" w:type="dxa"/>
-          </w:tcPr>
-          <w:p>
-            <w:hyperlink r:id="rId14" w:history="1">
-              <w:r>
-                <w:rPr>
-                  <w:rStyle w:val="Hyperlink"/>
-                </w:rPr>
-                <w:t>Little Bird Electronics | Electronics Australia</w:t>
-              </w:r>
-            </w:hyperlink>
-          </w:p>
-        </w:tc>
-      </w:tr>
-      <w:tr>
-        <w:trPr>
-          <w:cnfStyle w:val="000000100000" w:firstRow="0" w:lastRow="0" w:firstColumn="0" w:lastColumn="0" w:oddVBand="0" w:evenVBand="0" w:oddHBand="1" w:evenHBand="0" w:firstRowFirstColumn="0" w:firstRowLastColumn="0" w:lastRowFirstColumn="0" w:lastRowLastColumn="0"/>
-        </w:trPr>
-        <w:tc>
-          <w:tcPr>
-            <w:tcW w:w="3397" w:type="dxa"/>
-          </w:tcPr>
-          <w:p>
-            <w:r>
-              <w:t>Rs Electronics</w:t>
-            </w:r>
-          </w:p>
-        </w:tc>
-        <w:tc>
-          <w:tcPr>
-            <w:tcW w:w="6797" w:type="dxa"/>
-          </w:tcPr>
-          <w:p>
-            <w:hyperlink r:id="rId15" w:history="1">
-              <w:r>
-                <w:rPr>
-                  <w:rStyle w:val="Hyperlink"/>
-                </w:rPr>
-                <w:t>Industrial Solutions | RS formerly known as RS Components (rs-online.com)</w:t>
+                <w:t>JB Hi-Fi in Lakeside Joondalup - Visit Your Nearest Store! (jbhifi.com.au)</w:t>
               </w:r>
             </w:hyperlink>
           </w:p>
@@ -4482,13 +3507,47 @@
           <w:p/>
         </w:tc>
       </w:tr>
+      <w:tr>
+        <w:trPr>
+          <w:cnfStyle w:val="000000100000" w:firstRow="0" w:lastRow="0" w:firstColumn="0" w:lastColumn="0" w:oddVBand="0" w:evenVBand="0" w:oddHBand="1" w:evenHBand="0" w:firstRowFirstColumn="0" w:firstRowLastColumn="0" w:lastRowFirstColumn="0" w:lastRowLastColumn="0"/>
+        </w:trPr>
+        <w:tc>
+          <w:tcPr>
+            <w:tcW w:w="3397" w:type="dxa"/>
+          </w:tcPr>
+          <w:p/>
+        </w:tc>
+        <w:tc>
+          <w:tcPr>
+            <w:tcW w:w="6797" w:type="dxa"/>
+          </w:tcPr>
+          <w:p/>
+        </w:tc>
+      </w:tr>
+      <w:tr>
+        <w:tc>
+          <w:tcPr>
+            <w:tcW w:w="3397" w:type="dxa"/>
+          </w:tcPr>
+          <w:p/>
+        </w:tc>
+        <w:tc>
+          <w:tcPr>
+            <w:tcW w:w="6797" w:type="dxa"/>
+          </w:tcPr>
+          <w:p/>
+        </w:tc>
+      </w:tr>
     </w:tbl>
-    <w:p/>
+    <w:p>
+      <w:bookmarkStart w:id="13" w:name="_GoBack"/>
+      <w:bookmarkEnd w:id="13"/>
+    </w:p>
     <w:p>
       <w:pPr>
         <w:pStyle w:val="Heading1"/>
       </w:pPr>
-      <w:bookmarkStart w:id="13" w:name="_Toc79321794"/>
+      <w:bookmarkStart w:id="14" w:name="_Toc79321794"/>
       <w:r>
         <w:lastRenderedPageBreak/>
         <w:t xml:space="preserve">07 </w:t>
@@ -4499,7 +3558,7 @@
       <w:r>
         <w:t>Technology Selection</w:t>
       </w:r>
-      <w:bookmarkEnd w:id="13"/>
+      <w:bookmarkEnd w:id="14"/>
     </w:p>
     <w:p>
       <w:r>
@@ -4535,14 +3594,14 @@
       <w:pPr>
         <w:pStyle w:val="Heading2"/>
       </w:pPr>
-      <w:bookmarkStart w:id="14" w:name="_Toc79321795"/>
+      <w:bookmarkStart w:id="15" w:name="_Toc79321795"/>
       <w:r>
         <w:t>Hardware</w:t>
       </w:r>
       <w:r>
         <w:t xml:space="preserve"> for Prototype</w:t>
       </w:r>
-      <w:bookmarkEnd w:id="14"/>
+      <w:bookmarkEnd w:id="15"/>
     </w:p>
     <w:p>
       <w:pPr>
@@ -4571,11 +3630,11 @@
       <w:pPr>
         <w:pStyle w:val="Heading2"/>
       </w:pPr>
-      <w:bookmarkStart w:id="15" w:name="_Toc79321796"/>
+      <w:bookmarkStart w:id="16" w:name="_Toc79321796"/>
       <w:r>
         <w:t>Programming Language(s) for Prototype Development</w:t>
       </w:r>
-      <w:bookmarkEnd w:id="15"/>
+      <w:bookmarkEnd w:id="16"/>
     </w:p>
     <w:p>
       <w:pPr>
@@ -4601,11 +3660,11 @@
       <w:pPr>
         <w:pStyle w:val="Heading2"/>
       </w:pPr>
-      <w:bookmarkStart w:id="16" w:name="_Toc79321797"/>
+      <w:bookmarkStart w:id="17" w:name="_Toc79321797"/>
       <w:r>
         <w:t>Software</w:t>
       </w:r>
-      <w:bookmarkEnd w:id="16"/>
+      <w:bookmarkEnd w:id="17"/>
     </w:p>
     <w:p>
       <w:pPr>
@@ -4641,12 +3700,12 @@
       <w:pPr>
         <w:pStyle w:val="Heading1"/>
       </w:pPr>
-      <w:bookmarkStart w:id="17" w:name="_Toc79321798"/>
+      <w:bookmarkStart w:id="18" w:name="_Toc79321798"/>
       <w:r>
         <w:lastRenderedPageBreak/>
         <w:t>08 Hardware, Sensors and Actuators</w:t>
       </w:r>
-      <w:bookmarkEnd w:id="17"/>
+      <w:bookmarkEnd w:id="18"/>
     </w:p>
     <w:p>
       <w:pPr>
@@ -5030,12 +4089,12 @@
       <w:pPr>
         <w:pStyle w:val="Heading1"/>
       </w:pPr>
-      <w:bookmarkStart w:id="18" w:name="_Toc79321799"/>
+      <w:bookmarkStart w:id="19" w:name="_Toc79321799"/>
       <w:r>
         <w:lastRenderedPageBreak/>
         <w:t>09 Clarification Notes</w:t>
       </w:r>
-      <w:bookmarkEnd w:id="18"/>
+      <w:bookmarkEnd w:id="19"/>
     </w:p>
     <w:p>
       <w:pPr>
@@ -5430,8 +4489,8 @@
       <w:pPr>
         <w:pStyle w:val="Heading1"/>
       </w:pPr>
-      <w:bookmarkStart w:id="19" w:name="_Ref47275491"/>
-      <w:bookmarkStart w:id="20" w:name="_Toc79321800"/>
+      <w:bookmarkStart w:id="20" w:name="_Ref47275491"/>
+      <w:bookmarkStart w:id="21" w:name="_Toc79321800"/>
       <w:r>
         <w:lastRenderedPageBreak/>
         <w:t xml:space="preserve">10 </w:t>
@@ -5442,8 +4501,8 @@
       <w:r>
         <w:t>ing</w:t>
       </w:r>
-      <w:bookmarkEnd w:id="19"/>
       <w:bookmarkEnd w:id="20"/>
+      <w:bookmarkEnd w:id="21"/>
     </w:p>
     <w:p>
       <w:pPr>
@@ -5465,13 +4524,13 @@
       <w:pPr>
         <w:pStyle w:val="Heading2"/>
       </w:pPr>
-      <w:bookmarkStart w:id="21" w:name="_Ref63289922"/>
-      <w:bookmarkStart w:id="22" w:name="_Toc79321801"/>
+      <w:bookmarkStart w:id="22" w:name="_Ref63289922"/>
+      <w:bookmarkStart w:id="23" w:name="_Toc79321801"/>
       <w:r>
         <w:t>Prototype Costing</w:t>
       </w:r>
-      <w:bookmarkEnd w:id="21"/>
       <w:bookmarkEnd w:id="22"/>
+      <w:bookmarkEnd w:id="23"/>
       <w:r>
         <w:t xml:space="preserve"> Supplier Option 1</w:t>
       </w:r>
@@ -6260,11 +5319,11 @@
       <w:pPr>
         <w:pStyle w:val="Heading2"/>
       </w:pPr>
-      <w:bookmarkStart w:id="23" w:name="_Toc79321802"/>
+      <w:bookmarkStart w:id="24" w:name="_Toc79321802"/>
       <w:r>
         <w:t>Prototype Component Supplier Details</w:t>
       </w:r>
-      <w:bookmarkEnd w:id="23"/>
+      <w:bookmarkEnd w:id="24"/>
     </w:p>
     <w:tbl>
       <w:tblPr>
@@ -6320,7 +5379,7 @@
             <w:tcW w:w="6797" w:type="dxa"/>
           </w:tcPr>
           <w:p>
-            <w:hyperlink r:id="rId16" w:history="1">
+            <w:hyperlink r:id="rId14" w:history="1">
               <w:r>
                 <w:rPr>
                   <w:rStyle w:val="Hyperlink"/>
@@ -6347,7 +5406,7 @@
             <w:tcW w:w="6797" w:type="dxa"/>
           </w:tcPr>
           <w:p>
-            <w:hyperlink r:id="rId17" w:history="1">
+            <w:hyperlink r:id="rId15" w:history="1">
               <w:r>
                 <w:rPr>
                   <w:rStyle w:val="Hyperlink"/>
@@ -6429,13 +5488,13 @@
           <w:tab w:val="left" w:pos="5103"/>
         </w:tabs>
       </w:pPr>
-      <w:bookmarkStart w:id="24" w:name="_Toc79321803"/>
-      <w:bookmarkStart w:id="25" w:name="_Ref47277094"/>
+      <w:bookmarkStart w:id="25" w:name="_Toc79321803"/>
+      <w:bookmarkStart w:id="26" w:name="_Ref47277094"/>
       <w:r>
         <w:lastRenderedPageBreak/>
         <w:t xml:space="preserve">11 </w:t>
       </w:r>
-      <w:bookmarkEnd w:id="24"/>
+      <w:bookmarkEnd w:id="25"/>
       <w:r>
         <w:t>Future requirements</w:t>
       </w:r>
@@ -6534,13 +5593,13 @@
       <w:pPr>
         <w:pStyle w:val="Heading1"/>
       </w:pPr>
-      <w:bookmarkStart w:id="26" w:name="_Toc79321805"/>
+      <w:bookmarkStart w:id="27" w:name="_Toc79321805"/>
       <w:r>
         <w:lastRenderedPageBreak/>
         <w:t>Appendix 1: Template Instructions</w:t>
       </w:r>
-      <w:bookmarkEnd w:id="25"/>
       <w:bookmarkEnd w:id="26"/>
+      <w:bookmarkEnd w:id="27"/>
     </w:p>
     <w:p>
       <w:r>
@@ -6601,11 +5660,11 @@
       <w:pPr>
         <w:pStyle w:val="Heading2"/>
       </w:pPr>
-      <w:bookmarkStart w:id="27" w:name="_Toc79321806"/>
+      <w:bookmarkStart w:id="28" w:name="_Toc79321806"/>
       <w:r>
         <w:t>Updating the Costing Table</w:t>
       </w:r>
-      <w:bookmarkEnd w:id="27"/>
+      <w:bookmarkEnd w:id="28"/>
     </w:p>
     <w:p>
       <w:pPr>
@@ -6749,11 +5808,11 @@
       <w:pPr>
         <w:pStyle w:val="Heading2"/>
       </w:pPr>
-      <w:bookmarkStart w:id="28" w:name="_Toc79321807"/>
+      <w:bookmarkStart w:id="29" w:name="_Toc79321807"/>
       <w:r>
         <w:t>Updating Table of Contents</w:t>
       </w:r>
-      <w:bookmarkEnd w:id="28"/>
+      <w:bookmarkEnd w:id="29"/>
     </w:p>
     <w:p>
       <w:r>
@@ -6822,7 +5881,7 @@
       <w:pPr>
         <w:pStyle w:val="Heading1"/>
       </w:pPr>
-      <w:bookmarkStart w:id="29" w:name="_Toc79321808"/>
+      <w:bookmarkStart w:id="30" w:name="_Toc79321808"/>
       <w:r>
         <w:lastRenderedPageBreak/>
         <w:t xml:space="preserve">Appendix B: </w:t>
@@ -6833,7 +5892,7 @@
       <w:r>
         <w:t>ssion</w:t>
       </w:r>
-      <w:bookmarkEnd w:id="29"/>
+      <w:bookmarkEnd w:id="30"/>
     </w:p>
     <w:p>
       <w:pPr>
@@ -6965,12 +6024,12 @@
     </w:p>
     <w:p/>
     <w:sectPr>
-      <w:headerReference w:type="even" r:id="rId18"/>
-      <w:headerReference w:type="default" r:id="rId19"/>
-      <w:footerReference w:type="even" r:id="rId20"/>
-      <w:footerReference w:type="default" r:id="rId21"/>
-      <w:headerReference w:type="first" r:id="rId22"/>
-      <w:footerReference w:type="first" r:id="rId23"/>
+      <w:headerReference w:type="even" r:id="rId16"/>
+      <w:headerReference w:type="default" r:id="rId17"/>
+      <w:footerReference w:type="even" r:id="rId18"/>
+      <w:footerReference w:type="default" r:id="rId19"/>
+      <w:headerReference w:type="first" r:id="rId20"/>
+      <w:footerReference w:type="first" r:id="rId21"/>
       <w:pgSz w:w="11906" w:h="16838" w:code="9"/>
       <w:pgMar w:top="851" w:right="851" w:bottom="851" w:left="851" w:header="567" w:footer="342" w:gutter="0"/>
       <w:cols w:space="720"/>
@@ -6981,7 +6040,7 @@
 </file>
 
 <file path=word/endnotes.xml><?xml version="1.0" encoding="utf-8"?>
-<w:endnotes xmlns:wpc="http://schemas.microsoft.com/office/word/2010/wordprocessingCanvas" xmlns:cx="http://schemas.microsoft.com/office/drawing/2014/chartex" xmlns:cx1="http://schemas.microsoft.com/office/drawing/2015/9/8/chartex" xmlns:cx2="http://schemas.microsoft.com/office/drawing/2015/10/21/chartex" xmlns:cx3="http://schemas.microsoft.com/office/drawing/2016/5/9/chartex" xmlns:cx4="http://schemas.microsoft.com/office/drawing/2016/5/10/chartex" xmlns:cx5="http://schemas.microsoft.com/office/drawing/2016/5/11/chartex" xmlns:cx6="http://schemas.microsoft.com/office/drawing/2016/5/12/chartex" xmlns:cx7="http://schemas.microsoft.com/office/drawing/2016/5/13/chartex" xmlns:cx8="http://schemas.microsoft.com/office/drawing/2016/5/14/chartex" xmlns:mc="http://schemas.openxmlformats.org/markup-compatibility/2006" xmlns:aink="http://schemas.microsoft.com/office/drawing/2016/ink" xmlns:am3d="http://schemas.microsoft.com/office/drawing/2017/model3d" xmlns:o="urn:schemas-microsoft-com:office:office" xmlns:oel="http://schemas.microsoft.com/office/2019/extlst" xmlns:r="http://schemas.openxmlformats.org/officeDocument/2006/relationships" xmlns:m="http://schemas.openxmlformats.org/officeDocument/2006/math" xmlns:v="urn:schemas-microsoft-com:vml" xmlns:wp14="http://schemas.microsoft.com/office/word/2010/wordprocessingDrawing" xmlns:wp="http://schemas.openxmlformats.org/drawingml/2006/wordprocessingDrawing" xmlns:w10="urn:schemas-microsoft-com:office:word" xmlns:w="http://schemas.openxmlformats.org/wordprocessingml/2006/main" xmlns:w14="http://schemas.microsoft.com/office/word/2010/wordml" xmlns:w15="http://schemas.microsoft.com/office/word/2012/wordml" xmlns:w16cex="http://schemas.microsoft.com/office/word/2018/wordml/cex" xmlns:w16cid="http://schemas.microsoft.com/office/word/2016/wordml/cid" xmlns:w16="http://schemas.microsoft.com/office/word/2018/wordml" xmlns:w16sdtdh="http://schemas.microsoft.com/office/word/2020/wordml/sdtdatahash" xmlns:w16se="http://schemas.microsoft.com/office/word/2015/wordml/symex" xmlns:wpg="http://schemas.microsoft.com/office/word/2010/wordprocessingGroup" xmlns:wpi="http://schemas.microsoft.com/office/word/2010/wordprocessingInk" xmlns:wne="http://schemas.microsoft.com/office/word/2006/wordml" xmlns:wps="http://schemas.microsoft.com/office/word/2010/wordprocessingShape" mc:Ignorable="w14 w15 w16se w16cid w16 w16cex w16sdtdh wp14">
+<w:endnotes xmlns:wpc="http://schemas.microsoft.com/office/word/2010/wordprocessingCanvas" xmlns:cx="http://schemas.microsoft.com/office/drawing/2014/chartex" xmlns:cx1="http://schemas.microsoft.com/office/drawing/2015/9/8/chartex" xmlns:cx2="http://schemas.microsoft.com/office/drawing/2015/10/21/chartex" xmlns:cx3="http://schemas.microsoft.com/office/drawing/2016/5/9/chartex" xmlns:cx4="http://schemas.microsoft.com/office/drawing/2016/5/10/chartex" xmlns:cx5="http://schemas.microsoft.com/office/drawing/2016/5/11/chartex" xmlns:cx6="http://schemas.microsoft.com/office/drawing/2016/5/12/chartex" xmlns:cx7="http://schemas.microsoft.com/office/drawing/2016/5/13/chartex" xmlns:cx8="http://schemas.microsoft.com/office/drawing/2016/5/14/chartex" xmlns:mc="http://schemas.openxmlformats.org/markup-compatibility/2006" xmlns:aink="http://schemas.microsoft.com/office/drawing/2016/ink" xmlns:am3d="http://schemas.microsoft.com/office/drawing/2017/model3d" xmlns:o="urn:schemas-microsoft-com:office:office" xmlns:r="http://schemas.openxmlformats.org/officeDocument/2006/relationships" xmlns:m="http://schemas.openxmlformats.org/officeDocument/2006/math" xmlns:v="urn:schemas-microsoft-com:vml" xmlns:wp14="http://schemas.microsoft.com/office/word/2010/wordprocessingDrawing" xmlns:wp="http://schemas.openxmlformats.org/drawingml/2006/wordprocessingDrawing" xmlns:w10="urn:schemas-microsoft-com:office:word" xmlns:w="http://schemas.openxmlformats.org/wordprocessingml/2006/main" xmlns:w14="http://schemas.microsoft.com/office/word/2010/wordml" xmlns:w15="http://schemas.microsoft.com/office/word/2012/wordml" xmlns:w16cid="http://schemas.microsoft.com/office/word/2016/wordml/cid" xmlns:w16se="http://schemas.microsoft.com/office/word/2015/wordml/symex" xmlns:wpg="http://schemas.microsoft.com/office/word/2010/wordprocessingGroup" xmlns:wpi="http://schemas.microsoft.com/office/word/2010/wordprocessingInk" xmlns:wne="http://schemas.microsoft.com/office/word/2006/wordml" xmlns:wps="http://schemas.microsoft.com/office/word/2010/wordprocessingShape" mc:Ignorable="w14 w15 w16se w16cid wp14">
   <w:endnote w:type="separator" w:id="-1">
     <w:p>
       <w:r>
@@ -7007,7 +6066,7 @@
 </file>
 
 <file path=word/footer1.xml><?xml version="1.0" encoding="utf-8"?>
-<w:ftr xmlns:wpc="http://schemas.microsoft.com/office/word/2010/wordprocessingCanvas" xmlns:cx="http://schemas.microsoft.com/office/drawing/2014/chartex" xmlns:cx1="http://schemas.microsoft.com/office/drawing/2015/9/8/chartex" xmlns:cx2="http://schemas.microsoft.com/office/drawing/2015/10/21/chartex" xmlns:cx3="http://schemas.microsoft.com/office/drawing/2016/5/9/chartex" xmlns:cx4="http://schemas.microsoft.com/office/drawing/2016/5/10/chartex" xmlns:cx5="http://schemas.microsoft.com/office/drawing/2016/5/11/chartex" xmlns:cx6="http://schemas.microsoft.com/office/drawing/2016/5/12/chartex" xmlns:cx7="http://schemas.microsoft.com/office/drawing/2016/5/13/chartex" xmlns:cx8="http://schemas.microsoft.com/office/drawing/2016/5/14/chartex" xmlns:mc="http://schemas.openxmlformats.org/markup-compatibility/2006" xmlns:aink="http://schemas.microsoft.com/office/drawing/2016/ink" xmlns:am3d="http://schemas.microsoft.com/office/drawing/2017/model3d" xmlns:o="urn:schemas-microsoft-com:office:office" xmlns:oel="http://schemas.microsoft.com/office/2019/extlst" xmlns:r="http://schemas.openxmlformats.org/officeDocument/2006/relationships" xmlns:m="http://schemas.openxmlformats.org/officeDocument/2006/math" xmlns:v="urn:schemas-microsoft-com:vml" xmlns:wp14="http://schemas.microsoft.com/office/word/2010/wordprocessingDrawing" xmlns:wp="http://schemas.openxmlformats.org/drawingml/2006/wordprocessingDrawing" xmlns:w10="urn:schemas-microsoft-com:office:word" xmlns:w="http://schemas.openxmlformats.org/wordprocessingml/2006/main" xmlns:w14="http://schemas.microsoft.com/office/word/2010/wordml" xmlns:w15="http://schemas.microsoft.com/office/word/2012/wordml" xmlns:w16cex="http://schemas.microsoft.com/office/word/2018/wordml/cex" xmlns:w16cid="http://schemas.microsoft.com/office/word/2016/wordml/cid" xmlns:w16="http://schemas.microsoft.com/office/word/2018/wordml" xmlns:w16sdtdh="http://schemas.microsoft.com/office/word/2020/wordml/sdtdatahash" xmlns:w16se="http://schemas.microsoft.com/office/word/2015/wordml/symex" xmlns:wpg="http://schemas.microsoft.com/office/word/2010/wordprocessingGroup" xmlns:wpi="http://schemas.microsoft.com/office/word/2010/wordprocessingInk" xmlns:wne="http://schemas.microsoft.com/office/word/2006/wordml" xmlns:wps="http://schemas.microsoft.com/office/word/2010/wordprocessingShape" mc:Ignorable="w14 w15 w16se w16cid w16 w16cex w16sdtdh wp14">
+<w:ftr xmlns:wpc="http://schemas.microsoft.com/office/word/2010/wordprocessingCanvas" xmlns:cx="http://schemas.microsoft.com/office/drawing/2014/chartex" xmlns:cx1="http://schemas.microsoft.com/office/drawing/2015/9/8/chartex" xmlns:cx2="http://schemas.microsoft.com/office/drawing/2015/10/21/chartex" xmlns:cx3="http://schemas.microsoft.com/office/drawing/2016/5/9/chartex" xmlns:cx4="http://schemas.microsoft.com/office/drawing/2016/5/10/chartex" xmlns:cx5="http://schemas.microsoft.com/office/drawing/2016/5/11/chartex" xmlns:cx6="http://schemas.microsoft.com/office/drawing/2016/5/12/chartex" xmlns:cx7="http://schemas.microsoft.com/office/drawing/2016/5/13/chartex" xmlns:cx8="http://schemas.microsoft.com/office/drawing/2016/5/14/chartex" xmlns:mc="http://schemas.openxmlformats.org/markup-compatibility/2006" xmlns:aink="http://schemas.microsoft.com/office/drawing/2016/ink" xmlns:am3d="http://schemas.microsoft.com/office/drawing/2017/model3d" xmlns:o="urn:schemas-microsoft-com:office:office" xmlns:r="http://schemas.openxmlformats.org/officeDocument/2006/relationships" xmlns:m="http://schemas.openxmlformats.org/officeDocument/2006/math" xmlns:v="urn:schemas-microsoft-com:vml" xmlns:wp14="http://schemas.microsoft.com/office/word/2010/wordprocessingDrawing" xmlns:wp="http://schemas.openxmlformats.org/drawingml/2006/wordprocessingDrawing" xmlns:w10="urn:schemas-microsoft-com:office:word" xmlns:w="http://schemas.openxmlformats.org/wordprocessingml/2006/main" xmlns:w14="http://schemas.microsoft.com/office/word/2010/wordml" xmlns:w15="http://schemas.microsoft.com/office/word/2012/wordml" xmlns:w16cid="http://schemas.microsoft.com/office/word/2016/wordml/cid" xmlns:w16se="http://schemas.microsoft.com/office/word/2015/wordml/symex" xmlns:wpg="http://schemas.microsoft.com/office/word/2010/wordprocessingGroup" xmlns:wpi="http://schemas.microsoft.com/office/word/2010/wordprocessingInk" xmlns:wne="http://schemas.microsoft.com/office/word/2006/wordml" xmlns:wps="http://schemas.microsoft.com/office/word/2010/wordprocessingShape" mc:Ignorable="w14 w15 w16se w16cid wp14">
   <w:p>
     <w:pPr>
       <w:pStyle w:val="Footer"/>
@@ -7017,7 +6076,7 @@
 </file>
 
 <file path=word/footer2.xml><?xml version="1.0" encoding="utf-8"?>
-<w:ftr xmlns:wpc="http://schemas.microsoft.com/office/word/2010/wordprocessingCanvas" xmlns:cx="http://schemas.microsoft.com/office/drawing/2014/chartex" xmlns:cx1="http://schemas.microsoft.com/office/drawing/2015/9/8/chartex" xmlns:cx2="http://schemas.microsoft.com/office/drawing/2015/10/21/chartex" xmlns:cx3="http://schemas.microsoft.com/office/drawing/2016/5/9/chartex" xmlns:cx4="http://schemas.microsoft.com/office/drawing/2016/5/10/chartex" xmlns:cx5="http://schemas.microsoft.com/office/drawing/2016/5/11/chartex" xmlns:cx6="http://schemas.microsoft.com/office/drawing/2016/5/12/chartex" xmlns:cx7="http://schemas.microsoft.com/office/drawing/2016/5/13/chartex" xmlns:cx8="http://schemas.microsoft.com/office/drawing/2016/5/14/chartex" xmlns:mc="http://schemas.openxmlformats.org/markup-compatibility/2006" xmlns:aink="http://schemas.microsoft.com/office/drawing/2016/ink" xmlns:am3d="http://schemas.microsoft.com/office/drawing/2017/model3d" xmlns:o="urn:schemas-microsoft-com:office:office" xmlns:oel="http://schemas.microsoft.com/office/2019/extlst" xmlns:r="http://schemas.openxmlformats.org/officeDocument/2006/relationships" xmlns:m="http://schemas.openxmlformats.org/officeDocument/2006/math" xmlns:v="urn:schemas-microsoft-com:vml" xmlns:wp14="http://schemas.microsoft.com/office/word/2010/wordprocessingDrawing" xmlns:wp="http://schemas.openxmlformats.org/drawingml/2006/wordprocessingDrawing" xmlns:w10="urn:schemas-microsoft-com:office:word" xmlns:w="http://schemas.openxmlformats.org/wordprocessingml/2006/main" xmlns:w14="http://schemas.microsoft.com/office/word/2010/wordml" xmlns:w15="http://schemas.microsoft.com/office/word/2012/wordml" xmlns:w16cex="http://schemas.microsoft.com/office/word/2018/wordml/cex" xmlns:w16cid="http://schemas.microsoft.com/office/word/2016/wordml/cid" xmlns:w16="http://schemas.microsoft.com/office/word/2018/wordml" xmlns:w16sdtdh="http://schemas.microsoft.com/office/word/2020/wordml/sdtdatahash" xmlns:w16se="http://schemas.microsoft.com/office/word/2015/wordml/symex" xmlns:wpg="http://schemas.microsoft.com/office/word/2010/wordprocessingGroup" xmlns:wpi="http://schemas.microsoft.com/office/word/2010/wordprocessingInk" xmlns:wne="http://schemas.microsoft.com/office/word/2006/wordml" xmlns:wps="http://schemas.microsoft.com/office/word/2010/wordprocessingShape" mc:Ignorable="w14 w15 w16se w16cid w16 w16cex w16sdtdh wp14">
+<w:ftr xmlns:wpc="http://schemas.microsoft.com/office/word/2010/wordprocessingCanvas" xmlns:cx="http://schemas.microsoft.com/office/drawing/2014/chartex" xmlns:cx1="http://schemas.microsoft.com/office/drawing/2015/9/8/chartex" xmlns:cx2="http://schemas.microsoft.com/office/drawing/2015/10/21/chartex" xmlns:cx3="http://schemas.microsoft.com/office/drawing/2016/5/9/chartex" xmlns:cx4="http://schemas.microsoft.com/office/drawing/2016/5/10/chartex" xmlns:cx5="http://schemas.microsoft.com/office/drawing/2016/5/11/chartex" xmlns:cx6="http://schemas.microsoft.com/office/drawing/2016/5/12/chartex" xmlns:cx7="http://schemas.microsoft.com/office/drawing/2016/5/13/chartex" xmlns:cx8="http://schemas.microsoft.com/office/drawing/2016/5/14/chartex" xmlns:mc="http://schemas.openxmlformats.org/markup-compatibility/2006" xmlns:aink="http://schemas.microsoft.com/office/drawing/2016/ink" xmlns:am3d="http://schemas.microsoft.com/office/drawing/2017/model3d" xmlns:o="urn:schemas-microsoft-com:office:office" xmlns:r="http://schemas.openxmlformats.org/officeDocument/2006/relationships" xmlns:m="http://schemas.openxmlformats.org/officeDocument/2006/math" xmlns:v="urn:schemas-microsoft-com:vml" xmlns:wp14="http://schemas.microsoft.com/office/word/2010/wordprocessingDrawing" xmlns:wp="http://schemas.openxmlformats.org/drawingml/2006/wordprocessingDrawing" xmlns:w10="urn:schemas-microsoft-com:office:word" xmlns:w="http://schemas.openxmlformats.org/wordprocessingml/2006/main" xmlns:w14="http://schemas.microsoft.com/office/word/2010/wordml" xmlns:w15="http://schemas.microsoft.com/office/word/2012/wordml" xmlns:w16cid="http://schemas.microsoft.com/office/word/2016/wordml/cid" xmlns:w16se="http://schemas.microsoft.com/office/word/2015/wordml/symex" xmlns:wpg="http://schemas.microsoft.com/office/word/2010/wordprocessingGroup" xmlns:wpi="http://schemas.microsoft.com/office/word/2010/wordprocessingInk" xmlns:wne="http://schemas.microsoft.com/office/word/2006/wordml" xmlns:wps="http://schemas.microsoft.com/office/word/2010/wordprocessingShape" mc:Ignorable="w14 w15 w16se w16cid wp14">
   <w:tbl>
     <w:tblPr>
       <w:tblStyle w:val="TableGrid"/>
@@ -7349,7 +6408,7 @@
               <w:sz w:val="16"/>
               <w:szCs w:val="16"/>
             </w:rPr>
-            <w:t>2022-11-14 09:12</w:t>
+            <w:t>2022-11-19 01:35</w:t>
           </w:r>
           <w:r>
             <w:rPr>
@@ -7531,7 +6590,7 @@
 </file>
 
 <file path=word/footer3.xml><?xml version="1.0" encoding="utf-8"?>
-<w:ftr xmlns:wpc="http://schemas.microsoft.com/office/word/2010/wordprocessingCanvas" xmlns:cx="http://schemas.microsoft.com/office/drawing/2014/chartex" xmlns:cx1="http://schemas.microsoft.com/office/drawing/2015/9/8/chartex" xmlns:cx2="http://schemas.microsoft.com/office/drawing/2015/10/21/chartex" xmlns:cx3="http://schemas.microsoft.com/office/drawing/2016/5/9/chartex" xmlns:cx4="http://schemas.microsoft.com/office/drawing/2016/5/10/chartex" xmlns:cx5="http://schemas.microsoft.com/office/drawing/2016/5/11/chartex" xmlns:cx6="http://schemas.microsoft.com/office/drawing/2016/5/12/chartex" xmlns:cx7="http://schemas.microsoft.com/office/drawing/2016/5/13/chartex" xmlns:cx8="http://schemas.microsoft.com/office/drawing/2016/5/14/chartex" xmlns:mc="http://schemas.openxmlformats.org/markup-compatibility/2006" xmlns:aink="http://schemas.microsoft.com/office/drawing/2016/ink" xmlns:am3d="http://schemas.microsoft.com/office/drawing/2017/model3d" xmlns:o="urn:schemas-microsoft-com:office:office" xmlns:oel="http://schemas.microsoft.com/office/2019/extlst" xmlns:r="http://schemas.openxmlformats.org/officeDocument/2006/relationships" xmlns:m="http://schemas.openxmlformats.org/officeDocument/2006/math" xmlns:v="urn:schemas-microsoft-com:vml" xmlns:wp14="http://schemas.microsoft.com/office/word/2010/wordprocessingDrawing" xmlns:wp="http://schemas.openxmlformats.org/drawingml/2006/wordprocessingDrawing" xmlns:w10="urn:schemas-microsoft-com:office:word" xmlns:w="http://schemas.openxmlformats.org/wordprocessingml/2006/main" xmlns:w14="http://schemas.microsoft.com/office/word/2010/wordml" xmlns:w15="http://schemas.microsoft.com/office/word/2012/wordml" xmlns:w16cex="http://schemas.microsoft.com/office/word/2018/wordml/cex" xmlns:w16cid="http://schemas.microsoft.com/office/word/2016/wordml/cid" xmlns:w16="http://schemas.microsoft.com/office/word/2018/wordml" xmlns:w16sdtdh="http://schemas.microsoft.com/office/word/2020/wordml/sdtdatahash" xmlns:w16se="http://schemas.microsoft.com/office/word/2015/wordml/symex" xmlns:wpg="http://schemas.microsoft.com/office/word/2010/wordprocessingGroup" xmlns:wpi="http://schemas.microsoft.com/office/word/2010/wordprocessingInk" xmlns:wne="http://schemas.microsoft.com/office/word/2006/wordml" xmlns:wps="http://schemas.microsoft.com/office/word/2010/wordprocessingShape" mc:Ignorable="w14 w15 w16se w16cid w16 w16cex w16sdtdh wp14">
+<w:ftr xmlns:wpc="http://schemas.microsoft.com/office/word/2010/wordprocessingCanvas" xmlns:cx="http://schemas.microsoft.com/office/drawing/2014/chartex" xmlns:cx1="http://schemas.microsoft.com/office/drawing/2015/9/8/chartex" xmlns:cx2="http://schemas.microsoft.com/office/drawing/2015/10/21/chartex" xmlns:cx3="http://schemas.microsoft.com/office/drawing/2016/5/9/chartex" xmlns:cx4="http://schemas.microsoft.com/office/drawing/2016/5/10/chartex" xmlns:cx5="http://schemas.microsoft.com/office/drawing/2016/5/11/chartex" xmlns:cx6="http://schemas.microsoft.com/office/drawing/2016/5/12/chartex" xmlns:cx7="http://schemas.microsoft.com/office/drawing/2016/5/13/chartex" xmlns:cx8="http://schemas.microsoft.com/office/drawing/2016/5/14/chartex" xmlns:mc="http://schemas.openxmlformats.org/markup-compatibility/2006" xmlns:aink="http://schemas.microsoft.com/office/drawing/2016/ink" xmlns:am3d="http://schemas.microsoft.com/office/drawing/2017/model3d" xmlns:o="urn:schemas-microsoft-com:office:office" xmlns:r="http://schemas.openxmlformats.org/officeDocument/2006/relationships" xmlns:m="http://schemas.openxmlformats.org/officeDocument/2006/math" xmlns:v="urn:schemas-microsoft-com:vml" xmlns:wp14="http://schemas.microsoft.com/office/word/2010/wordprocessingDrawing" xmlns:wp="http://schemas.openxmlformats.org/drawingml/2006/wordprocessingDrawing" xmlns:w10="urn:schemas-microsoft-com:office:word" xmlns:w="http://schemas.openxmlformats.org/wordprocessingml/2006/main" xmlns:w14="http://schemas.microsoft.com/office/word/2010/wordml" xmlns:w15="http://schemas.microsoft.com/office/word/2012/wordml" xmlns:w16cid="http://schemas.microsoft.com/office/word/2016/wordml/cid" xmlns:w16se="http://schemas.microsoft.com/office/word/2015/wordml/symex" xmlns:wpg="http://schemas.microsoft.com/office/word/2010/wordprocessingGroup" xmlns:wpi="http://schemas.microsoft.com/office/word/2010/wordprocessingInk" xmlns:wne="http://schemas.microsoft.com/office/word/2006/wordml" xmlns:wps="http://schemas.microsoft.com/office/word/2010/wordprocessingShape" mc:Ignorable="w14 w15 w16se w16cid wp14">
   <w:p>
     <w:pPr>
       <w:pStyle w:val="Footer"/>
@@ -7541,7 +6600,7 @@
 </file>
 
 <file path=word/footnotes.xml><?xml version="1.0" encoding="utf-8"?>
-<w:footnotes xmlns:wpc="http://schemas.microsoft.com/office/word/2010/wordprocessingCanvas" xmlns:cx="http://schemas.microsoft.com/office/drawing/2014/chartex" xmlns:cx1="http://schemas.microsoft.com/office/drawing/2015/9/8/chartex" xmlns:cx2="http://schemas.microsoft.com/office/drawing/2015/10/21/chartex" xmlns:cx3="http://schemas.microsoft.com/office/drawing/2016/5/9/chartex" xmlns:cx4="http://schemas.microsoft.com/office/drawing/2016/5/10/chartex" xmlns:cx5="http://schemas.microsoft.com/office/drawing/2016/5/11/chartex" xmlns:cx6="http://schemas.microsoft.com/office/drawing/2016/5/12/chartex" xmlns:cx7="http://schemas.microsoft.com/office/drawing/2016/5/13/chartex" xmlns:cx8="http://schemas.microsoft.com/office/drawing/2016/5/14/chartex" xmlns:mc="http://schemas.openxmlformats.org/markup-compatibility/2006" xmlns:aink="http://schemas.microsoft.com/office/drawing/2016/ink" xmlns:am3d="http://schemas.microsoft.com/office/drawing/2017/model3d" xmlns:o="urn:schemas-microsoft-com:office:office" xmlns:oel="http://schemas.microsoft.com/office/2019/extlst" xmlns:r="http://schemas.openxmlformats.org/officeDocument/2006/relationships" xmlns:m="http://schemas.openxmlformats.org/officeDocument/2006/math" xmlns:v="urn:schemas-microsoft-com:vml" xmlns:wp14="http://schemas.microsoft.com/office/word/2010/wordprocessingDrawing" xmlns:wp="http://schemas.openxmlformats.org/drawingml/2006/wordprocessingDrawing" xmlns:w10="urn:schemas-microsoft-com:office:word" xmlns:w="http://schemas.openxmlformats.org/wordprocessingml/2006/main" xmlns:w14="http://schemas.microsoft.com/office/word/2010/wordml" xmlns:w15="http://schemas.microsoft.com/office/word/2012/wordml" xmlns:w16cex="http://schemas.microsoft.com/office/word/2018/wordml/cex" xmlns:w16cid="http://schemas.microsoft.com/office/word/2016/wordml/cid" xmlns:w16="http://schemas.microsoft.com/office/word/2018/wordml" xmlns:w16sdtdh="http://schemas.microsoft.com/office/word/2020/wordml/sdtdatahash" xmlns:w16se="http://schemas.microsoft.com/office/word/2015/wordml/symex" xmlns:wpg="http://schemas.microsoft.com/office/word/2010/wordprocessingGroup" xmlns:wpi="http://schemas.microsoft.com/office/word/2010/wordprocessingInk" xmlns:wne="http://schemas.microsoft.com/office/word/2006/wordml" xmlns:wps="http://schemas.microsoft.com/office/word/2010/wordprocessingShape" mc:Ignorable="w14 w15 w16se w16cid w16 w16cex w16sdtdh wp14">
+<w:footnotes xmlns:wpc="http://schemas.microsoft.com/office/word/2010/wordprocessingCanvas" xmlns:cx="http://schemas.microsoft.com/office/drawing/2014/chartex" xmlns:cx1="http://schemas.microsoft.com/office/drawing/2015/9/8/chartex" xmlns:cx2="http://schemas.microsoft.com/office/drawing/2015/10/21/chartex" xmlns:cx3="http://schemas.microsoft.com/office/drawing/2016/5/9/chartex" xmlns:cx4="http://schemas.microsoft.com/office/drawing/2016/5/10/chartex" xmlns:cx5="http://schemas.microsoft.com/office/drawing/2016/5/11/chartex" xmlns:cx6="http://schemas.microsoft.com/office/drawing/2016/5/12/chartex" xmlns:cx7="http://schemas.microsoft.com/office/drawing/2016/5/13/chartex" xmlns:cx8="http://schemas.microsoft.com/office/drawing/2016/5/14/chartex" xmlns:mc="http://schemas.openxmlformats.org/markup-compatibility/2006" xmlns:aink="http://schemas.microsoft.com/office/drawing/2016/ink" xmlns:am3d="http://schemas.microsoft.com/office/drawing/2017/model3d" xmlns:o="urn:schemas-microsoft-com:office:office" xmlns:r="http://schemas.openxmlformats.org/officeDocument/2006/relationships" xmlns:m="http://schemas.openxmlformats.org/officeDocument/2006/math" xmlns:v="urn:schemas-microsoft-com:vml" xmlns:wp14="http://schemas.microsoft.com/office/word/2010/wordprocessingDrawing" xmlns:wp="http://schemas.openxmlformats.org/drawingml/2006/wordprocessingDrawing" xmlns:w10="urn:schemas-microsoft-com:office:word" xmlns:w="http://schemas.openxmlformats.org/wordprocessingml/2006/main" xmlns:w14="http://schemas.microsoft.com/office/word/2010/wordml" xmlns:w15="http://schemas.microsoft.com/office/word/2012/wordml" xmlns:w16cid="http://schemas.microsoft.com/office/word/2016/wordml/cid" xmlns:w16se="http://schemas.microsoft.com/office/word/2015/wordml/symex" xmlns:wpg="http://schemas.microsoft.com/office/word/2010/wordprocessingGroup" xmlns:wpi="http://schemas.microsoft.com/office/word/2010/wordprocessingInk" xmlns:wne="http://schemas.microsoft.com/office/word/2006/wordml" xmlns:wps="http://schemas.microsoft.com/office/word/2010/wordprocessingShape" mc:Ignorable="w14 w15 w16se w16cid wp14">
   <w:footnote w:type="separator" w:id="-1">
     <w:p>
       <w:r>
@@ -7567,7 +6626,7 @@
 </file>
 
 <file path=word/header1.xml><?xml version="1.0" encoding="utf-8"?>
-<w:hdr xmlns:wpc="http://schemas.microsoft.com/office/word/2010/wordprocessingCanvas" xmlns:cx="http://schemas.microsoft.com/office/drawing/2014/chartex" xmlns:cx1="http://schemas.microsoft.com/office/drawing/2015/9/8/chartex" xmlns:cx2="http://schemas.microsoft.com/office/drawing/2015/10/21/chartex" xmlns:cx3="http://schemas.microsoft.com/office/drawing/2016/5/9/chartex" xmlns:cx4="http://schemas.microsoft.com/office/drawing/2016/5/10/chartex" xmlns:cx5="http://schemas.microsoft.com/office/drawing/2016/5/11/chartex" xmlns:cx6="http://schemas.microsoft.com/office/drawing/2016/5/12/chartex" xmlns:cx7="http://schemas.microsoft.com/office/drawing/2016/5/13/chartex" xmlns:cx8="http://schemas.microsoft.com/office/drawing/2016/5/14/chartex" xmlns:mc="http://schemas.openxmlformats.org/markup-compatibility/2006" xmlns:aink="http://schemas.microsoft.com/office/drawing/2016/ink" xmlns:am3d="http://schemas.microsoft.com/office/drawing/2017/model3d" xmlns:o="urn:schemas-microsoft-com:office:office" xmlns:oel="http://schemas.microsoft.com/office/2019/extlst" xmlns:r="http://schemas.openxmlformats.org/officeDocument/2006/relationships" xmlns:m="http://schemas.openxmlformats.org/officeDocument/2006/math" xmlns:v="urn:schemas-microsoft-com:vml" xmlns:wp14="http://schemas.microsoft.com/office/word/2010/wordprocessingDrawing" xmlns:wp="http://schemas.openxmlformats.org/drawingml/2006/wordprocessingDrawing" xmlns:w10="urn:schemas-microsoft-com:office:word" xmlns:w="http://schemas.openxmlformats.org/wordprocessingml/2006/main" xmlns:w14="http://schemas.microsoft.com/office/word/2010/wordml" xmlns:w15="http://schemas.microsoft.com/office/word/2012/wordml" xmlns:w16cex="http://schemas.microsoft.com/office/word/2018/wordml/cex" xmlns:w16cid="http://schemas.microsoft.com/office/word/2016/wordml/cid" xmlns:w16="http://schemas.microsoft.com/office/word/2018/wordml" xmlns:w16sdtdh="http://schemas.microsoft.com/office/word/2020/wordml/sdtdatahash" xmlns:w16se="http://schemas.microsoft.com/office/word/2015/wordml/symex" xmlns:wpg="http://schemas.microsoft.com/office/word/2010/wordprocessingGroup" xmlns:wpi="http://schemas.microsoft.com/office/word/2010/wordprocessingInk" xmlns:wne="http://schemas.microsoft.com/office/word/2006/wordml" xmlns:wps="http://schemas.microsoft.com/office/word/2010/wordprocessingShape" mc:Ignorable="w14 w15 w16se w16cid w16 w16cex w16sdtdh wp14">
+<w:hdr xmlns:wpc="http://schemas.microsoft.com/office/word/2010/wordprocessingCanvas" xmlns:cx="http://schemas.microsoft.com/office/drawing/2014/chartex" xmlns:cx1="http://schemas.microsoft.com/office/drawing/2015/9/8/chartex" xmlns:cx2="http://schemas.microsoft.com/office/drawing/2015/10/21/chartex" xmlns:cx3="http://schemas.microsoft.com/office/drawing/2016/5/9/chartex" xmlns:cx4="http://schemas.microsoft.com/office/drawing/2016/5/10/chartex" xmlns:cx5="http://schemas.microsoft.com/office/drawing/2016/5/11/chartex" xmlns:cx6="http://schemas.microsoft.com/office/drawing/2016/5/12/chartex" xmlns:cx7="http://schemas.microsoft.com/office/drawing/2016/5/13/chartex" xmlns:cx8="http://schemas.microsoft.com/office/drawing/2016/5/14/chartex" xmlns:mc="http://schemas.openxmlformats.org/markup-compatibility/2006" xmlns:aink="http://schemas.microsoft.com/office/drawing/2016/ink" xmlns:am3d="http://schemas.microsoft.com/office/drawing/2017/model3d" xmlns:o="urn:schemas-microsoft-com:office:office" xmlns:r="http://schemas.openxmlformats.org/officeDocument/2006/relationships" xmlns:m="http://schemas.openxmlformats.org/officeDocument/2006/math" xmlns:v="urn:schemas-microsoft-com:vml" xmlns:wp14="http://schemas.microsoft.com/office/word/2010/wordprocessingDrawing" xmlns:wp="http://schemas.openxmlformats.org/drawingml/2006/wordprocessingDrawing" xmlns:w10="urn:schemas-microsoft-com:office:word" xmlns:w="http://schemas.openxmlformats.org/wordprocessingml/2006/main" xmlns:w14="http://schemas.microsoft.com/office/word/2010/wordml" xmlns:w15="http://schemas.microsoft.com/office/word/2012/wordml" xmlns:w16cid="http://schemas.microsoft.com/office/word/2016/wordml/cid" xmlns:w16se="http://schemas.microsoft.com/office/word/2015/wordml/symex" xmlns:wpg="http://schemas.microsoft.com/office/word/2010/wordprocessingGroup" xmlns:wpi="http://schemas.microsoft.com/office/word/2010/wordprocessingInk" xmlns:wne="http://schemas.microsoft.com/office/word/2006/wordml" xmlns:wps="http://schemas.microsoft.com/office/word/2010/wordprocessingShape" mc:Ignorable="w14 w15 w16se w16cid wp14">
   <w:p>
     <w:pPr>
       <w:pStyle w:val="Header"/>
@@ -7577,7 +6636,7 @@
 </file>
 
 <file path=word/header2.xml><?xml version="1.0" encoding="utf-8"?>
-<w:hdr xmlns:wpc="http://schemas.microsoft.com/office/word/2010/wordprocessingCanvas" xmlns:cx="http://schemas.microsoft.com/office/drawing/2014/chartex" xmlns:cx1="http://schemas.microsoft.com/office/drawing/2015/9/8/chartex" xmlns:cx2="http://schemas.microsoft.com/office/drawing/2015/10/21/chartex" xmlns:cx3="http://schemas.microsoft.com/office/drawing/2016/5/9/chartex" xmlns:cx4="http://schemas.microsoft.com/office/drawing/2016/5/10/chartex" xmlns:cx5="http://schemas.microsoft.com/office/drawing/2016/5/11/chartex" xmlns:cx6="http://schemas.microsoft.com/office/drawing/2016/5/12/chartex" xmlns:cx7="http://schemas.microsoft.com/office/drawing/2016/5/13/chartex" xmlns:cx8="http://schemas.microsoft.com/office/drawing/2016/5/14/chartex" xmlns:mc="http://schemas.openxmlformats.org/markup-compatibility/2006" xmlns:aink="http://schemas.microsoft.com/office/drawing/2016/ink" xmlns:am3d="http://schemas.microsoft.com/office/drawing/2017/model3d" xmlns:o="urn:schemas-microsoft-com:office:office" xmlns:oel="http://schemas.microsoft.com/office/2019/extlst" xmlns:r="http://schemas.openxmlformats.org/officeDocument/2006/relationships" xmlns:m="http://schemas.openxmlformats.org/officeDocument/2006/math" xmlns:v="urn:schemas-microsoft-com:vml" xmlns:wp14="http://schemas.microsoft.com/office/word/2010/wordprocessingDrawing" xmlns:wp="http://schemas.openxmlformats.org/drawingml/2006/wordprocessingDrawing" xmlns:w10="urn:schemas-microsoft-com:office:word" xmlns:w="http://schemas.openxmlformats.org/wordprocessingml/2006/main" xmlns:w14="http://schemas.microsoft.com/office/word/2010/wordml" xmlns:w15="http://schemas.microsoft.com/office/word/2012/wordml" xmlns:w16cex="http://schemas.microsoft.com/office/word/2018/wordml/cex" xmlns:w16cid="http://schemas.microsoft.com/office/word/2016/wordml/cid" xmlns:w16="http://schemas.microsoft.com/office/word/2018/wordml" xmlns:w16sdtdh="http://schemas.microsoft.com/office/word/2020/wordml/sdtdatahash" xmlns:w16se="http://schemas.microsoft.com/office/word/2015/wordml/symex" xmlns:wpg="http://schemas.microsoft.com/office/word/2010/wordprocessingGroup" xmlns:wpi="http://schemas.microsoft.com/office/word/2010/wordprocessingInk" xmlns:wne="http://schemas.microsoft.com/office/word/2006/wordml" xmlns:wps="http://schemas.microsoft.com/office/word/2010/wordprocessingShape" mc:Ignorable="w14 w15 w16se w16cid w16 w16cex w16sdtdh wp14">
+<w:hdr xmlns:wpc="http://schemas.microsoft.com/office/word/2010/wordprocessingCanvas" xmlns:cx="http://schemas.microsoft.com/office/drawing/2014/chartex" xmlns:cx1="http://schemas.microsoft.com/office/drawing/2015/9/8/chartex" xmlns:cx2="http://schemas.microsoft.com/office/drawing/2015/10/21/chartex" xmlns:cx3="http://schemas.microsoft.com/office/drawing/2016/5/9/chartex" xmlns:cx4="http://schemas.microsoft.com/office/drawing/2016/5/10/chartex" xmlns:cx5="http://schemas.microsoft.com/office/drawing/2016/5/11/chartex" xmlns:cx6="http://schemas.microsoft.com/office/drawing/2016/5/12/chartex" xmlns:cx7="http://schemas.microsoft.com/office/drawing/2016/5/13/chartex" xmlns:cx8="http://schemas.microsoft.com/office/drawing/2016/5/14/chartex" xmlns:mc="http://schemas.openxmlformats.org/markup-compatibility/2006" xmlns:aink="http://schemas.microsoft.com/office/drawing/2016/ink" xmlns:am3d="http://schemas.microsoft.com/office/drawing/2017/model3d" xmlns:o="urn:schemas-microsoft-com:office:office" xmlns:r="http://schemas.openxmlformats.org/officeDocument/2006/relationships" xmlns:m="http://schemas.openxmlformats.org/officeDocument/2006/math" xmlns:v="urn:schemas-microsoft-com:vml" xmlns:wp14="http://schemas.microsoft.com/office/word/2010/wordprocessingDrawing" xmlns:wp="http://schemas.openxmlformats.org/drawingml/2006/wordprocessingDrawing" xmlns:w10="urn:schemas-microsoft-com:office:word" xmlns:w="http://schemas.openxmlformats.org/wordprocessingml/2006/main" xmlns:w14="http://schemas.microsoft.com/office/word/2010/wordml" xmlns:w15="http://schemas.microsoft.com/office/word/2012/wordml" xmlns:w16cid="http://schemas.microsoft.com/office/word/2016/wordml/cid" xmlns:w16se="http://schemas.microsoft.com/office/word/2015/wordml/symex" xmlns:wpg="http://schemas.microsoft.com/office/word/2010/wordprocessingGroup" xmlns:wpi="http://schemas.microsoft.com/office/word/2010/wordprocessingInk" xmlns:wne="http://schemas.microsoft.com/office/word/2006/wordml" xmlns:wps="http://schemas.microsoft.com/office/word/2010/wordprocessingShape" mc:Ignorable="w14 w15 w16se w16cid wp14">
   <w:tbl>
     <w:tblPr>
       <w:tblStyle w:val="TableGrid"/>
@@ -7774,7 +6833,7 @@
 </file>
 
 <file path=word/header3.xml><?xml version="1.0" encoding="utf-8"?>
-<w:hdr xmlns:wpc="http://schemas.microsoft.com/office/word/2010/wordprocessingCanvas" xmlns:cx="http://schemas.microsoft.com/office/drawing/2014/chartex" xmlns:cx1="http://schemas.microsoft.com/office/drawing/2015/9/8/chartex" xmlns:cx2="http://schemas.microsoft.com/office/drawing/2015/10/21/chartex" xmlns:cx3="http://schemas.microsoft.com/office/drawing/2016/5/9/chartex" xmlns:cx4="http://schemas.microsoft.com/office/drawing/2016/5/10/chartex" xmlns:cx5="http://schemas.microsoft.com/office/drawing/2016/5/11/chartex" xmlns:cx6="http://schemas.microsoft.com/office/drawing/2016/5/12/chartex" xmlns:cx7="http://schemas.microsoft.com/office/drawing/2016/5/13/chartex" xmlns:cx8="http://schemas.microsoft.com/office/drawing/2016/5/14/chartex" xmlns:mc="http://schemas.openxmlformats.org/markup-compatibility/2006" xmlns:aink="http://schemas.microsoft.com/office/drawing/2016/ink" xmlns:am3d="http://schemas.microsoft.com/office/drawing/2017/model3d" xmlns:o="urn:schemas-microsoft-com:office:office" xmlns:oel="http://schemas.microsoft.com/office/2019/extlst" xmlns:r="http://schemas.openxmlformats.org/officeDocument/2006/relationships" xmlns:m="http://schemas.openxmlformats.org/officeDocument/2006/math" xmlns:v="urn:schemas-microsoft-com:vml" xmlns:wp14="http://schemas.microsoft.com/office/word/2010/wordprocessingDrawing" xmlns:wp="http://schemas.openxmlformats.org/drawingml/2006/wordprocessingDrawing" xmlns:w10="urn:schemas-microsoft-com:office:word" xmlns:w="http://schemas.openxmlformats.org/wordprocessingml/2006/main" xmlns:w14="http://schemas.microsoft.com/office/word/2010/wordml" xmlns:w15="http://schemas.microsoft.com/office/word/2012/wordml" xmlns:w16cex="http://schemas.microsoft.com/office/word/2018/wordml/cex" xmlns:w16cid="http://schemas.microsoft.com/office/word/2016/wordml/cid" xmlns:w16="http://schemas.microsoft.com/office/word/2018/wordml" xmlns:w16sdtdh="http://schemas.microsoft.com/office/word/2020/wordml/sdtdatahash" xmlns:w16se="http://schemas.microsoft.com/office/word/2015/wordml/symex" xmlns:wpg="http://schemas.microsoft.com/office/word/2010/wordprocessingGroup" xmlns:wpi="http://schemas.microsoft.com/office/word/2010/wordprocessingInk" xmlns:wne="http://schemas.microsoft.com/office/word/2006/wordml" xmlns:wps="http://schemas.microsoft.com/office/word/2010/wordprocessingShape" mc:Ignorable="w14 w15 w16se w16cid w16 w16cex w16sdtdh wp14">
+<w:hdr xmlns:wpc="http://schemas.microsoft.com/office/word/2010/wordprocessingCanvas" xmlns:cx="http://schemas.microsoft.com/office/drawing/2014/chartex" xmlns:cx1="http://schemas.microsoft.com/office/drawing/2015/9/8/chartex" xmlns:cx2="http://schemas.microsoft.com/office/drawing/2015/10/21/chartex" xmlns:cx3="http://schemas.microsoft.com/office/drawing/2016/5/9/chartex" xmlns:cx4="http://schemas.microsoft.com/office/drawing/2016/5/10/chartex" xmlns:cx5="http://schemas.microsoft.com/office/drawing/2016/5/11/chartex" xmlns:cx6="http://schemas.microsoft.com/office/drawing/2016/5/12/chartex" xmlns:cx7="http://schemas.microsoft.com/office/drawing/2016/5/13/chartex" xmlns:cx8="http://schemas.microsoft.com/office/drawing/2016/5/14/chartex" xmlns:mc="http://schemas.openxmlformats.org/markup-compatibility/2006" xmlns:aink="http://schemas.microsoft.com/office/drawing/2016/ink" xmlns:am3d="http://schemas.microsoft.com/office/drawing/2017/model3d" xmlns:o="urn:schemas-microsoft-com:office:office" xmlns:r="http://schemas.openxmlformats.org/officeDocument/2006/relationships" xmlns:m="http://schemas.openxmlformats.org/officeDocument/2006/math" xmlns:v="urn:schemas-microsoft-com:vml" xmlns:wp14="http://schemas.microsoft.com/office/word/2010/wordprocessingDrawing" xmlns:wp="http://schemas.openxmlformats.org/drawingml/2006/wordprocessingDrawing" xmlns:w10="urn:schemas-microsoft-com:office:word" xmlns:w="http://schemas.openxmlformats.org/wordprocessingml/2006/main" xmlns:w14="http://schemas.microsoft.com/office/word/2010/wordml" xmlns:w15="http://schemas.microsoft.com/office/word/2012/wordml" xmlns:w16cid="http://schemas.microsoft.com/office/word/2016/wordml/cid" xmlns:w16se="http://schemas.microsoft.com/office/word/2015/wordml/symex" xmlns:wpg="http://schemas.microsoft.com/office/word/2010/wordprocessingGroup" xmlns:wpi="http://schemas.microsoft.com/office/word/2010/wordprocessingInk" xmlns:wne="http://schemas.microsoft.com/office/word/2006/wordml" xmlns:wps="http://schemas.microsoft.com/office/word/2010/wordprocessingShape" mc:Ignorable="w14 w15 w16se w16cid wp14">
   <w:p>
     <w:pPr>
       <w:pStyle w:val="Header"/>
@@ -7784,7 +6843,7 @@
 </file>
 
 <file path=word/numbering.xml><?xml version="1.0" encoding="utf-8"?>
-<w:numbering xmlns:wpc="http://schemas.microsoft.com/office/word/2010/wordprocessingCanvas" xmlns:cx="http://schemas.microsoft.com/office/drawing/2014/chartex" xmlns:cx1="http://schemas.microsoft.com/office/drawing/2015/9/8/chartex" xmlns:cx2="http://schemas.microsoft.com/office/drawing/2015/10/21/chartex" xmlns:cx3="http://schemas.microsoft.com/office/drawing/2016/5/9/chartex" xmlns:cx4="http://schemas.microsoft.com/office/drawing/2016/5/10/chartex" xmlns:cx5="http://schemas.microsoft.com/office/drawing/2016/5/11/chartex" xmlns:cx6="http://schemas.microsoft.com/office/drawing/2016/5/12/chartex" xmlns:cx7="http://schemas.microsoft.com/office/drawing/2016/5/13/chartex" xmlns:cx8="http://schemas.microsoft.com/office/drawing/2016/5/14/chartex" xmlns:mc="http://schemas.openxmlformats.org/markup-compatibility/2006" xmlns:aink="http://schemas.microsoft.com/office/drawing/2016/ink" xmlns:am3d="http://schemas.microsoft.com/office/drawing/2017/model3d" xmlns:o="urn:schemas-microsoft-com:office:office" xmlns:oel="http://schemas.microsoft.com/office/2019/extlst" xmlns:r="http://schemas.openxmlformats.org/officeDocument/2006/relationships" xmlns:m="http://schemas.openxmlformats.org/officeDocument/2006/math" xmlns:v="urn:schemas-microsoft-com:vml" xmlns:wp14="http://schemas.microsoft.com/office/word/2010/wordprocessingDrawing" xmlns:wp="http://schemas.openxmlformats.org/drawingml/2006/wordprocessingDrawing" xmlns:w10="urn:schemas-microsoft-com:office:word" xmlns:w="http://schemas.openxmlformats.org/wordprocessingml/2006/main" xmlns:w14="http://schemas.microsoft.com/office/word/2010/wordml" xmlns:w15="http://schemas.microsoft.com/office/word/2012/wordml" xmlns:w16cex="http://schemas.microsoft.com/office/word/2018/wordml/cex" xmlns:w16cid="http://schemas.microsoft.com/office/word/2016/wordml/cid" xmlns:w16="http://schemas.microsoft.com/office/word/2018/wordml" xmlns:w16sdtdh="http://schemas.microsoft.com/office/word/2020/wordml/sdtdatahash" xmlns:w16se="http://schemas.microsoft.com/office/word/2015/wordml/symex" xmlns:wpg="http://schemas.microsoft.com/office/word/2010/wordprocessingGroup" xmlns:wpi="http://schemas.microsoft.com/office/word/2010/wordprocessingInk" xmlns:wne="http://schemas.microsoft.com/office/word/2006/wordml" xmlns:wps="http://schemas.microsoft.com/office/word/2010/wordprocessingShape" mc:Ignorable="w14 w15 w16se w16cid w16 w16cex w16sdtdh wp14">
+<w:numbering xmlns:wpc="http://schemas.microsoft.com/office/word/2010/wordprocessingCanvas" xmlns:cx="http://schemas.microsoft.com/office/drawing/2014/chartex" xmlns:cx1="http://schemas.microsoft.com/office/drawing/2015/9/8/chartex" xmlns:cx2="http://schemas.microsoft.com/office/drawing/2015/10/21/chartex" xmlns:cx3="http://schemas.microsoft.com/office/drawing/2016/5/9/chartex" xmlns:cx4="http://schemas.microsoft.com/office/drawing/2016/5/10/chartex" xmlns:cx5="http://schemas.microsoft.com/office/drawing/2016/5/11/chartex" xmlns:cx6="http://schemas.microsoft.com/office/drawing/2016/5/12/chartex" xmlns:cx7="http://schemas.microsoft.com/office/drawing/2016/5/13/chartex" xmlns:cx8="http://schemas.microsoft.com/office/drawing/2016/5/14/chartex" xmlns:mc="http://schemas.openxmlformats.org/markup-compatibility/2006" xmlns:aink="http://schemas.microsoft.com/office/drawing/2016/ink" xmlns:am3d="http://schemas.microsoft.com/office/drawing/2017/model3d" xmlns:o="urn:schemas-microsoft-com:office:office" xmlns:r="http://schemas.openxmlformats.org/officeDocument/2006/relationships" xmlns:m="http://schemas.openxmlformats.org/officeDocument/2006/math" xmlns:v="urn:schemas-microsoft-com:vml" xmlns:wp14="http://schemas.microsoft.com/office/word/2010/wordprocessingDrawing" xmlns:wp="http://schemas.openxmlformats.org/drawingml/2006/wordprocessingDrawing" xmlns:w10="urn:schemas-microsoft-com:office:word" xmlns:w="http://schemas.openxmlformats.org/wordprocessingml/2006/main" xmlns:w14="http://schemas.microsoft.com/office/word/2010/wordml" xmlns:w15="http://schemas.microsoft.com/office/word/2012/wordml" xmlns:w16cid="http://schemas.microsoft.com/office/word/2016/wordml/cid" xmlns:w16se="http://schemas.microsoft.com/office/word/2015/wordml/symex" xmlns:wpg="http://schemas.microsoft.com/office/word/2010/wordprocessingGroup" xmlns:wpi="http://schemas.microsoft.com/office/word/2010/wordprocessingInk" xmlns:wne="http://schemas.microsoft.com/office/word/2006/wordml" xmlns:wps="http://schemas.microsoft.com/office/word/2010/wordprocessingShape" mc:Ignorable="w14 w15 w16se w16cid wp14">
   <w:abstractNum w:abstractNumId="0" w15:restartNumberingAfterBreak="0">
     <w:nsid w:val="06813707"/>
     <w:multiLevelType w:val="hybridMultilevel"/>
@@ -12340,19 +11399,19 @@
       </w:rPr>
     </w:lvl>
   </w:abstractNum>
-  <w:num w:numId="1" w16cid:durableId="2090417929">
+  <w:num w:numId="1">
     <w:abstractNumId w:val="10"/>
   </w:num>
-  <w:num w:numId="2" w16cid:durableId="801658858">
+  <w:num w:numId="2">
     <w:abstractNumId w:val="1"/>
   </w:num>
-  <w:num w:numId="3" w16cid:durableId="925698109">
+  <w:num w:numId="3">
     <w:abstractNumId w:val="23"/>
   </w:num>
-  <w:num w:numId="4" w16cid:durableId="654140453">
+  <w:num w:numId="4">
     <w:abstractNumId w:val="36"/>
   </w:num>
-  <w:num w:numId="5" w16cid:durableId="809785370">
+  <w:num w:numId="5">
     <w:abstractNumId w:val="12"/>
     <w:lvlOverride w:ilvl="0">
       <w:startOverride w:val="1"/>
@@ -12382,128 +11441,128 @@
       <w:startOverride w:val="1"/>
     </w:lvlOverride>
   </w:num>
-  <w:num w:numId="6" w16cid:durableId="1283803558">
+  <w:num w:numId="6">
     <w:abstractNumId w:val="16"/>
   </w:num>
-  <w:num w:numId="7" w16cid:durableId="841361302">
+  <w:num w:numId="7">
     <w:abstractNumId w:val="21"/>
   </w:num>
-  <w:num w:numId="8" w16cid:durableId="1755591034">
+  <w:num w:numId="8">
     <w:abstractNumId w:val="26"/>
   </w:num>
-  <w:num w:numId="9" w16cid:durableId="1757824531">
+  <w:num w:numId="9">
     <w:abstractNumId w:val="12"/>
   </w:num>
-  <w:num w:numId="10" w16cid:durableId="1174614843">
+  <w:num w:numId="10">
     <w:abstractNumId w:val="5"/>
   </w:num>
-  <w:num w:numId="11" w16cid:durableId="710804254">
+  <w:num w:numId="11">
     <w:abstractNumId w:val="18"/>
   </w:num>
-  <w:num w:numId="12" w16cid:durableId="1921987648">
+  <w:num w:numId="12">
     <w:abstractNumId w:val="33"/>
   </w:num>
-  <w:num w:numId="13" w16cid:durableId="1970284462">
+  <w:num w:numId="13">
     <w:abstractNumId w:val="40"/>
   </w:num>
-  <w:num w:numId="14" w16cid:durableId="2098281620">
+  <w:num w:numId="14">
     <w:abstractNumId w:val="2"/>
   </w:num>
-  <w:num w:numId="15" w16cid:durableId="1706371134">
+  <w:num w:numId="15">
     <w:abstractNumId w:val="34"/>
   </w:num>
-  <w:num w:numId="16" w16cid:durableId="95908646">
+  <w:num w:numId="16">
     <w:abstractNumId w:val="7"/>
   </w:num>
-  <w:num w:numId="17" w16cid:durableId="1672567905">
+  <w:num w:numId="17">
     <w:abstractNumId w:val="42"/>
   </w:num>
-  <w:num w:numId="18" w16cid:durableId="1464998931">
+  <w:num w:numId="18">
     <w:abstractNumId w:val="22"/>
   </w:num>
-  <w:num w:numId="19" w16cid:durableId="442921078">
+  <w:num w:numId="19">
     <w:abstractNumId w:val="35"/>
   </w:num>
-  <w:num w:numId="20" w16cid:durableId="1208449341">
+  <w:num w:numId="20">
     <w:abstractNumId w:val="41"/>
   </w:num>
-  <w:num w:numId="21" w16cid:durableId="962810514">
+  <w:num w:numId="21">
     <w:abstractNumId w:val="37"/>
   </w:num>
-  <w:num w:numId="22" w16cid:durableId="1701978289">
+  <w:num w:numId="22">
     <w:abstractNumId w:val="17"/>
   </w:num>
-  <w:num w:numId="23" w16cid:durableId="1112088532">
+  <w:num w:numId="23">
     <w:abstractNumId w:val="9"/>
   </w:num>
-  <w:num w:numId="24" w16cid:durableId="984286256">
+  <w:num w:numId="24">
     <w:abstractNumId w:val="3"/>
   </w:num>
-  <w:num w:numId="25" w16cid:durableId="808086998">
+  <w:num w:numId="25">
     <w:abstractNumId w:val="27"/>
   </w:num>
-  <w:num w:numId="26" w16cid:durableId="2045447576">
+  <w:num w:numId="26">
     <w:abstractNumId w:val="8"/>
   </w:num>
-  <w:num w:numId="27" w16cid:durableId="1347750193">
+  <w:num w:numId="27">
     <w:abstractNumId w:val="25"/>
   </w:num>
-  <w:num w:numId="28" w16cid:durableId="1131093733">
+  <w:num w:numId="28">
     <w:abstractNumId w:val="39"/>
   </w:num>
-  <w:num w:numId="29" w16cid:durableId="237205277">
+  <w:num w:numId="29">
     <w:abstractNumId w:val="15"/>
   </w:num>
-  <w:num w:numId="30" w16cid:durableId="2114326429">
+  <w:num w:numId="30">
     <w:abstractNumId w:val="20"/>
   </w:num>
-  <w:num w:numId="31" w16cid:durableId="1115826332">
+  <w:num w:numId="31">
     <w:abstractNumId w:val="0"/>
   </w:num>
-  <w:num w:numId="32" w16cid:durableId="1799446198">
+  <w:num w:numId="32">
     <w:abstractNumId w:val="32"/>
   </w:num>
-  <w:num w:numId="33" w16cid:durableId="1807963419">
+  <w:num w:numId="33">
     <w:abstractNumId w:val="13"/>
   </w:num>
-  <w:num w:numId="34" w16cid:durableId="1542747325">
+  <w:num w:numId="34">
     <w:abstractNumId w:val="11"/>
   </w:num>
-  <w:num w:numId="35" w16cid:durableId="158232182">
+  <w:num w:numId="35">
     <w:abstractNumId w:val="28"/>
   </w:num>
-  <w:num w:numId="36" w16cid:durableId="505291957">
+  <w:num w:numId="36">
     <w:abstractNumId w:val="6"/>
   </w:num>
-  <w:num w:numId="37" w16cid:durableId="937174675">
+  <w:num w:numId="37">
     <w:abstractNumId w:val="30"/>
   </w:num>
-  <w:num w:numId="38" w16cid:durableId="102311814">
+  <w:num w:numId="38">
     <w:abstractNumId w:val="14"/>
   </w:num>
-  <w:num w:numId="39" w16cid:durableId="1722634689">
+  <w:num w:numId="39">
     <w:abstractNumId w:val="4"/>
   </w:num>
-  <w:num w:numId="40" w16cid:durableId="1556547528">
+  <w:num w:numId="40">
     <w:abstractNumId w:val="19"/>
   </w:num>
-  <w:num w:numId="41" w16cid:durableId="208079475">
+  <w:num w:numId="41">
     <w:abstractNumId w:val="29"/>
   </w:num>
-  <w:num w:numId="42" w16cid:durableId="2078631227">
+  <w:num w:numId="42">
     <w:abstractNumId w:val="31"/>
   </w:num>
-  <w:num w:numId="43" w16cid:durableId="1746145582">
+  <w:num w:numId="43">
     <w:abstractNumId w:val="38"/>
   </w:num>
-  <w:num w:numId="44" w16cid:durableId="684132246">
+  <w:num w:numId="44">
     <w:abstractNumId w:val="24"/>
   </w:num>
 </w:numbering>
 </file>
 
 <file path=word/styles.xml><?xml version="1.0" encoding="utf-8"?>
-<w:styles xmlns:mc="http://schemas.openxmlformats.org/markup-compatibility/2006" xmlns:r="http://schemas.openxmlformats.org/officeDocument/2006/relationships" xmlns:w="http://schemas.openxmlformats.org/wordprocessingml/2006/main" xmlns:w14="http://schemas.microsoft.com/office/word/2010/wordml" xmlns:w15="http://schemas.microsoft.com/office/word/2012/wordml" xmlns:w16cex="http://schemas.microsoft.com/office/word/2018/wordml/cex" xmlns:w16cid="http://schemas.microsoft.com/office/word/2016/wordml/cid" xmlns:w16="http://schemas.microsoft.com/office/word/2018/wordml" xmlns:w16sdtdh="http://schemas.microsoft.com/office/word/2020/wordml/sdtdatahash" xmlns:w16se="http://schemas.microsoft.com/office/word/2015/wordml/symex" mc:Ignorable="w14 w15 w16se w16cid w16 w16cex w16sdtdh">
+<w:styles xmlns:mc="http://schemas.openxmlformats.org/markup-compatibility/2006" xmlns:r="http://schemas.openxmlformats.org/officeDocument/2006/relationships" xmlns:w="http://schemas.openxmlformats.org/wordprocessingml/2006/main" xmlns:w14="http://schemas.microsoft.com/office/word/2010/wordml" xmlns:w15="http://schemas.microsoft.com/office/word/2012/wordml" xmlns:w16cid="http://schemas.microsoft.com/office/word/2016/wordml/cid" xmlns:w16se="http://schemas.microsoft.com/office/word/2015/wordml/symex" mc:Ignorable="w14 w15 w16se w16cid">
   <w:docDefaults>
     <w:rPrDefault>
       <w:rPr>
@@ -12513,7 +11572,7 @@
     </w:rPrDefault>
     <w:pPrDefault/>
   </w:docDefaults>
-  <w:latentStyles w:defLockedState="0" w:defUIPriority="0" w:defSemiHidden="0" w:defUnhideWhenUsed="0" w:defQFormat="0" w:count="376">
+  <w:latentStyles w:defLockedState="0" w:defUIPriority="0" w:defSemiHidden="0" w:defUnhideWhenUsed="0" w:defQFormat="0" w:count="375">
     <w:lsdException w:name="Normal" w:qFormat="1"/>
     <w:lsdException w:name="heading 1" w:uiPriority="9" w:qFormat="1"/>
     <w:lsdException w:name="heading 2" w:semiHidden="1" w:unhideWhenUsed="1" w:qFormat="1"/>
@@ -12613,6 +11672,7 @@
     <w:lsdException w:name="HTML Sample" w:semiHidden="1" w:unhideWhenUsed="1"/>
     <w:lsdException w:name="HTML Typewriter" w:semiHidden="1" w:unhideWhenUsed="1"/>
     <w:lsdException w:name="HTML Variable" w:semiHidden="1" w:unhideWhenUsed="1"/>
+    <w:lsdException w:name="Normal Table" w:semiHidden="1" w:unhideWhenUsed="1"/>
     <w:lsdException w:name="annotation subject" w:semiHidden="1" w:unhideWhenUsed="1"/>
     <w:lsdException w:name="No List" w:semiHidden="1" w:uiPriority="99" w:unhideWhenUsed="1"/>
     <w:lsdException w:name="Outline List 1" w:semiHidden="1" w:unhideWhenUsed="1"/>
@@ -12659,7 +11719,9 @@
     <w:lsdException w:name="Table Subtle 2" w:semiHidden="1" w:unhideWhenUsed="1"/>
     <w:lsdException w:name="Table Web 1" w:semiHidden="1" w:unhideWhenUsed="1"/>
     <w:lsdException w:name="Table Web 2" w:semiHidden="1" w:unhideWhenUsed="1"/>
+    <w:lsdException w:name="Table Web 3" w:semiHidden="1" w:unhideWhenUsed="1"/>
     <w:lsdException w:name="Balloon Text" w:semiHidden="1" w:unhideWhenUsed="1"/>
+    <w:lsdException w:name="Table Theme" w:semiHidden="1" w:unhideWhenUsed="1"/>
     <w:lsdException w:name="Placeholder Text" w:semiHidden="1" w:uiPriority="99"/>
     <w:lsdException w:name="No Spacing" w:uiPriority="1" w:qFormat="1"/>
     <w:lsdException w:name="Light Shading" w:uiPriority="60"/>
@@ -12879,7 +11941,6 @@
     <w:lsdException w:name="Smart Hyperlink" w:semiHidden="1" w:uiPriority="99" w:unhideWhenUsed="1"/>
     <w:lsdException w:name="Hashtag" w:semiHidden="1" w:uiPriority="99" w:unhideWhenUsed="1"/>
     <w:lsdException w:name="Unresolved Mention" w:semiHidden="1" w:uiPriority="99" w:unhideWhenUsed="1"/>
-    <w:lsdException w:name="Smart Link" w:semiHidden="1" w:uiPriority="99" w:unhideWhenUsed="1"/>
   </w:latentStyles>
   <w:style w:type="paragraph" w:default="1" w:styleId="Normal">
     <w:name w:val="Normal"/>
@@ -14899,10 +13960,6 @@
 </file>
 
 <file path=customXml/item1.xml><?xml version="1.0" encoding="utf-8"?>
-<b:Sources xmlns:b="http://schemas.openxmlformats.org/officeDocument/2006/bibliography" xmlns="http://schemas.openxmlformats.org/officeDocument/2006/bibliography" SelectedStyle="\APASixthEditionOfficeOnline.xsl" StyleName="APA" Version="6"/>
-</file>
-
-<file path=customXml/item2.xml><?xml version="1.0" encoding="utf-8"?>
 <?mso-contentType ?>
 <FormTemplates xmlns="http://schemas.microsoft.com/sharepoint/v3/contenttype/forms">
   <Display>DocumentLibraryForm</Display>
@@ -14911,7 +13968,17 @@
 </FormTemplates>
 </file>
 
+<file path=customXml/item2.xml><?xml version="1.0" encoding="utf-8"?>
+<LongProperties xmlns="http://schemas.microsoft.com/office/2006/metadata/longProperties"/>
+</file>
+
 <file path=customXml/item3.xml><?xml version="1.0" encoding="utf-8"?>
+<p:properties xmlns:p="http://schemas.microsoft.com/office/2006/metadata/properties" xmlns:xsi="http://www.w3.org/2001/XMLSchema-instance" xmlns:pc="http://schemas.microsoft.com/office/infopath/2007/PartnerControls">
+  <documentManagement/>
+</p:properties>
+</file>
+
+<file path=customXml/item4.xml><?xml version="1.0" encoding="utf-8"?>
 <ct:contentTypeSchema xmlns:ct="http://schemas.microsoft.com/office/2006/metadata/contentType" xmlns:ma="http://schemas.microsoft.com/office/2006/metadata/properties/metaAttributes" ct:_="" ma:_="" ma:contentTypeName="Document" ma:contentTypeID="0x0101001E057BAC71DA134097800964A781F35D" ma:contentTypeVersion="8" ma:contentTypeDescription="Create a new document." ma:contentTypeScope="" ma:versionID="39b72d7ae20f88084a1278b8d8931ecb">
   <xsd:schema xmlns:xsd="http://www.w3.org/2001/XMLSchema" xmlns:xs="http://www.w3.org/2001/XMLSchema" xmlns:p="http://schemas.microsoft.com/office/2006/metadata/properties" xmlns:ns3="715520fa-4405-44dd-8d00-3d9e67182ae0" targetNamespace="http://schemas.microsoft.com/office/2006/metadata/properties" ma:root="true" ma:fieldsID="e3de155596ae32a78bc7ddd2450a2c40" ns3:_="">
     <xsd:import namespace="715520fa-4405-44dd-8d00-3d9e67182ae0"/>
@@ -15081,25 +14148,11 @@
 </ct:contentTypeSchema>
 </file>
 
-<file path=customXml/item4.xml><?xml version="1.0" encoding="utf-8"?>
-<p:properties xmlns:p="http://schemas.microsoft.com/office/2006/metadata/properties" xmlns:xsi="http://www.w3.org/2001/XMLSchema-instance" xmlns:pc="http://schemas.microsoft.com/office/infopath/2007/PartnerControls">
-  <documentManagement/>
-</p:properties>
-</file>
-
 <file path=customXml/item5.xml><?xml version="1.0" encoding="utf-8"?>
-<LongProperties xmlns="http://schemas.microsoft.com/office/2006/metadata/longProperties"/>
+<b:Sources xmlns:b="http://schemas.openxmlformats.org/officeDocument/2006/bibliography" xmlns="http://schemas.openxmlformats.org/officeDocument/2006/bibliography" SelectedStyle="\APASixthEditionOfficeOnline.xsl" StyleName="APA" Version="6"/>
 </file>
 
 <file path=customXml/itemProps1.xml><?xml version="1.0" encoding="utf-8"?>
-<ds:datastoreItem xmlns:ds="http://schemas.openxmlformats.org/officeDocument/2006/customXml" ds:itemID="{A28114D8-8935-4F1B-8BC1-96CDE64B840A}">
-  <ds:schemaRefs>
-    <ds:schemaRef ds:uri="http://schemas.openxmlformats.org/officeDocument/2006/bibliography"/>
-  </ds:schemaRefs>
-</ds:datastoreItem>
-</file>
-
-<file path=customXml/itemProps2.xml><?xml version="1.0" encoding="utf-8"?>
 <ds:datastoreItem xmlns:ds="http://schemas.openxmlformats.org/officeDocument/2006/customXml" ds:itemID="{96001339-1F25-4BDD-94F9-AA3400008571}">
   <ds:schemaRefs>
     <ds:schemaRef ds:uri="http://schemas.microsoft.com/sharepoint/v3/contenttype/forms"/>
@@ -15107,7 +14160,31 @@
 </ds:datastoreItem>
 </file>
 
+<file path=customXml/itemProps2.xml><?xml version="1.0" encoding="utf-8"?>
+<ds:datastoreItem xmlns:ds="http://schemas.openxmlformats.org/officeDocument/2006/customXml" ds:itemID="{ED9C3AC7-65F6-444B-AAD9-BED76FF91658}">
+  <ds:schemaRefs>
+    <ds:schemaRef ds:uri="http://schemas.microsoft.com/office/2006/metadata/longProperties"/>
+  </ds:schemaRefs>
+</ds:datastoreItem>
+</file>
+
 <file path=customXml/itemProps3.xml><?xml version="1.0" encoding="utf-8"?>
+<ds:datastoreItem xmlns:ds="http://schemas.openxmlformats.org/officeDocument/2006/customXml" ds:itemID="{A16F99D5-FAF9-47B7-BB2E-CAC1EF9F3B71}">
+  <ds:schemaRefs>
+    <ds:schemaRef ds:uri="http://purl.org/dc/elements/1.1/"/>
+    <ds:schemaRef ds:uri="http://schemas.openxmlformats.org/package/2006/metadata/core-properties"/>
+    <ds:schemaRef ds:uri="http://schemas.microsoft.com/office/2006/metadata/properties"/>
+    <ds:schemaRef ds:uri="http://schemas.microsoft.com/office/2006/documentManagement/types"/>
+    <ds:schemaRef ds:uri="http://purl.org/dc/dcmitype/"/>
+    <ds:schemaRef ds:uri="http://schemas.microsoft.com/office/infopath/2007/PartnerControls"/>
+    <ds:schemaRef ds:uri="http://purl.org/dc/terms/"/>
+    <ds:schemaRef ds:uri="715520fa-4405-44dd-8d00-3d9e67182ae0"/>
+    <ds:schemaRef ds:uri="http://www.w3.org/XML/1998/namespace"/>
+  </ds:schemaRefs>
+</ds:datastoreItem>
+</file>
+
+<file path=customXml/itemProps4.xml><?xml version="1.0" encoding="utf-8"?>
 <ds:datastoreItem xmlns:ds="http://schemas.openxmlformats.org/officeDocument/2006/customXml" ds:itemID="{0CF1D0E6-C108-4890-96E2-78B23006CEAD}">
   <ds:schemaRefs>
     <ds:schemaRef ds:uri="http://schemas.microsoft.com/office/2006/metadata/contentType"/>
@@ -15125,26 +14202,10 @@
 </ds:datastoreItem>
 </file>
 
-<file path=customXml/itemProps4.xml><?xml version="1.0" encoding="utf-8"?>
-<ds:datastoreItem xmlns:ds="http://schemas.openxmlformats.org/officeDocument/2006/customXml" ds:itemID="{A16F99D5-FAF9-47B7-BB2E-CAC1EF9F3B71}">
+<file path=customXml/itemProps5.xml><?xml version="1.0" encoding="utf-8"?>
+<ds:datastoreItem xmlns:ds="http://schemas.openxmlformats.org/officeDocument/2006/customXml" ds:itemID="{DEA0EC55-EBBE-4DD1-80A7-5E614D06C837}">
   <ds:schemaRefs>
-    <ds:schemaRef ds:uri="http://purl.org/dc/elements/1.1/"/>
-    <ds:schemaRef ds:uri="http://schemas.openxmlformats.org/package/2006/metadata/core-properties"/>
-    <ds:schemaRef ds:uri="http://schemas.microsoft.com/office/2006/metadata/properties"/>
-    <ds:schemaRef ds:uri="http://schemas.microsoft.com/office/2006/documentManagement/types"/>
-    <ds:schemaRef ds:uri="http://purl.org/dc/dcmitype/"/>
-    <ds:schemaRef ds:uri="http://schemas.microsoft.com/office/infopath/2007/PartnerControls"/>
-    <ds:schemaRef ds:uri="http://purl.org/dc/terms/"/>
-    <ds:schemaRef ds:uri="715520fa-4405-44dd-8d00-3d9e67182ae0"/>
-    <ds:schemaRef ds:uri="http://www.w3.org/XML/1998/namespace"/>
-  </ds:schemaRefs>
-</ds:datastoreItem>
-</file>
-
-<file path=customXml/itemProps5.xml><?xml version="1.0" encoding="utf-8"?>
-<ds:datastoreItem xmlns:ds="http://schemas.openxmlformats.org/officeDocument/2006/customXml" ds:itemID="{ED9C3AC7-65F6-444B-AAD9-BED76FF91658}">
-  <ds:schemaRefs>
-    <ds:schemaRef ds:uri="http://schemas.microsoft.com/office/2006/metadata/longProperties"/>
+    <ds:schemaRef ds:uri="http://schemas.openxmlformats.org/officeDocument/2006/bibliography"/>
   </ds:schemaRefs>
 </ds:datastoreItem>
 </file>
</xml_diff>